<commit_message>
commit to save progress
</commit_message>
<xml_diff>
--- a/2023_Khudyakov_ArbitraryWaveformGenerator.docx
+++ b/2023_Khudyakov_ArbitraryWaveformGenerator.docx
@@ -551,6 +551,32 @@
     <w:p>
       <w:pPr>
         <w:ind w:left="709" w:firstLine="0"/>
+        <w:rPr>
+          <w:lang w:val="en-US"/>
+        </w:rPr>
+      </w:pPr>
+      <w:r>
+        <w:rPr>
+          <w:lang w:val="en-US"/>
+        </w:rPr>
+        <w:t>PCF8591 Quad 8-Bit ADC + 8-Bit DAC (0x48 - 0x4F</w:t>
+      </w:r>
+      <w:r>
+        <w:rPr>
+          <w:lang w:val="en-US"/>
+        </w:rPr>
+        <w:t xml:space="preserve"> I2C addreses</w:t>
+      </w:r>
+      <w:r>
+        <w:rPr>
+          <w:lang w:val="en-US"/>
+        </w:rPr>
+        <w:t>)</w:t>
+      </w:r>
+    </w:p>
+    <w:p>
+      <w:pPr>
+        <w:ind w:left="709" w:firstLine="0"/>
       </w:pPr>
       <w:r>
         <w:t xml:space="preserve">// </w:t>
@@ -699,7 +725,6 @@
         <w:pStyle w:val="Heading1"/>
       </w:pPr>
       <w:r>
-        <w:lastRenderedPageBreak/>
         <w:t>Глава 1</w:t>
       </w:r>
     </w:p>
@@ -848,7 +873,6 @@
         <w:pStyle w:val="Heading1"/>
       </w:pPr>
       <w:r>
-        <w:lastRenderedPageBreak/>
         <w:t>Глава 2</w:t>
       </w:r>
     </w:p>
@@ -1598,7 +1622,6 @@
                 <w:lang w:val="en-US"/>
               </w:rPr>
             </w:pPr>
-            <w:proofErr w:type="spellStart"/>
             <w:r>
               <w:rPr>
                 <w:szCs w:val="26"/>
@@ -1606,7 +1629,6 @@
               </w:rPr>
               <w:t>signal_number</w:t>
             </w:r>
-            <w:proofErr w:type="spellEnd"/>
           </w:p>
         </w:tc>
       </w:tr>
@@ -2118,7 +2140,6 @@
               <w:pStyle w:val="a1"/>
               <w:jc w:val="center"/>
             </w:pPr>
-            <w:proofErr w:type="spellStart"/>
             <w:r>
               <w:rPr>
                 <w:lang w:val="en-US"/>
@@ -2137,7 +2158,6 @@
               </w:rPr>
               <w:t>_change</w:t>
             </w:r>
-            <w:proofErr w:type="spellEnd"/>
           </w:p>
         </w:tc>
       </w:tr>
@@ -2248,6 +2268,7 @@
               </w:rPr>
             </w:pPr>
             <w:r>
+              <w:lastRenderedPageBreak/>
               <w:t>Сообщение</w:t>
             </w:r>
           </w:p>
@@ -2670,19 +2691,11 @@
               </w:rPr>
               <w:t>(</w:t>
             </w:r>
-            <w:proofErr w:type="gramStart"/>
-            <w:r>
-              <w:rPr>
-                <w:lang w:val="en-US"/>
-              </w:rPr>
-              <w:t>start</w:t>
-            </w:r>
-            <w:proofErr w:type="gramEnd"/>
-            <w:r>
-              <w:rPr>
-                <w:lang w:val="en-US"/>
-              </w:rPr>
-              <w:t xml:space="preserve"> of message</w:t>
+            <w:r>
+              <w:rPr>
+                <w:lang w:val="en-US"/>
+              </w:rPr>
+              <w:t>start of message</w:t>
             </w:r>
             <w:r>
               <w:rPr>
@@ -2799,14 +2812,12 @@
               <w:pStyle w:val="a1"/>
               <w:jc w:val="center"/>
             </w:pPr>
-            <w:proofErr w:type="spellStart"/>
             <w:r>
               <w:rPr>
                 <w:lang w:val="en-US"/>
               </w:rPr>
               <w:t>sig_number</w:t>
             </w:r>
-            <w:proofErr w:type="spellEnd"/>
           </w:p>
         </w:tc>
         <w:tc>
@@ -3301,14 +3312,12 @@
                 <w:lang w:val="en-US"/>
               </w:rPr>
             </w:pPr>
-            <w:proofErr w:type="spellStart"/>
             <w:r>
               <w:rPr>
                 <w:lang w:val="en-US"/>
               </w:rPr>
               <w:t>ampl_change</w:t>
             </w:r>
-            <w:proofErr w:type="spellEnd"/>
           </w:p>
         </w:tc>
         <w:tc>
@@ -3398,19 +3407,10 @@
               <w:rPr>
                 <w:lang w:val="en-US"/>
               </w:rPr>
-              <w:t>0b</w:t>
-            </w:r>
-            <w:r>
-              <w:rPr>
-                <w:lang w:val="en-US"/>
-              </w:rPr>
-              <w:t>000000</w:t>
-            </w:r>
-            <w:r>
-              <w:t>0</w:t>
-            </w:r>
-            <w:r>
-              <w:t>0</w:t>
+              <w:t>0b000000</w:t>
+            </w:r>
+            <w:r>
+              <w:t>00</w:t>
             </w:r>
           </w:p>
         </w:tc>
@@ -3631,13 +3631,7 @@
               <w:jc w:val="center"/>
             </w:pPr>
             <w:r>
-              <w:t xml:space="preserve">Индикатор </w:t>
-            </w:r>
-            <w:r>
-              <w:t>конца</w:t>
-            </w:r>
-            <w:r>
-              <w:t xml:space="preserve"> сообщения</w:t>
+              <w:t>Индикатор конца сообщения</w:t>
             </w:r>
           </w:p>
         </w:tc>
@@ -3652,14 +3646,7 @@
     <w:p/>
     <w:p>
       <w:r>
-        <w:lastRenderedPageBreak/>
-        <w:t xml:space="preserve">Структура </w:t>
-      </w:r>
-      <w:r>
-        <w:t xml:space="preserve">выходной </w:t>
-      </w:r>
-      <w:r>
-        <w:t xml:space="preserve">команды </w:t>
+        <w:t xml:space="preserve">Структура выходной команды </w:t>
       </w:r>
       <w:r>
         <w:rPr>
@@ -4617,19 +4604,11 @@
               </w:rPr>
               <w:t>(</w:t>
             </w:r>
-            <w:proofErr w:type="gramStart"/>
-            <w:r>
-              <w:rPr>
-                <w:lang w:val="en-US"/>
-              </w:rPr>
-              <w:t>start</w:t>
-            </w:r>
-            <w:proofErr w:type="gramEnd"/>
-            <w:r>
-              <w:rPr>
-                <w:lang w:val="en-US"/>
-              </w:rPr>
-              <w:t xml:space="preserve"> of message</w:t>
+            <w:r>
+              <w:rPr>
+                <w:lang w:val="en-US"/>
+              </w:rPr>
+              <w:t>start of message</w:t>
             </w:r>
             <w:r>
               <w:rPr>
@@ -4822,21 +4801,7 @@
               <w:rPr>
                 <w:lang w:val="en-US"/>
               </w:rPr>
-              <w:t>(</w:t>
-            </w:r>
-            <w:proofErr w:type="gramStart"/>
-            <w:r>
-              <w:rPr>
-                <w:lang w:val="en-US"/>
-              </w:rPr>
-              <w:t>end</w:t>
-            </w:r>
-            <w:proofErr w:type="gramEnd"/>
-            <w:r>
-              <w:rPr>
-                <w:lang w:val="en-US"/>
-              </w:rPr>
-              <w:t xml:space="preserve"> of message)</w:t>
+              <w:t>(end of message)</w:t>
             </w:r>
           </w:p>
         </w:tc>
@@ -4929,7 +4894,6 @@
         <w:pStyle w:val="a"/>
       </w:pPr>
       <w:r>
-        <w:lastRenderedPageBreak/>
         <w:t xml:space="preserve">// </w:t>
       </w:r>
       <w:r>
@@ -5090,43 +5054,33 @@
       <w:r>
         <w:t xml:space="preserve">декодирует их в набор команд: </w:t>
       </w:r>
-      <w:proofErr w:type="spellStart"/>
       <w:r>
         <w:t>sig_number</w:t>
       </w:r>
-      <w:proofErr w:type="spellEnd"/>
       <w:r>
         <w:t xml:space="preserve">, </w:t>
       </w:r>
-      <w:proofErr w:type="spellStart"/>
       <w:r>
         <w:t>frequency</w:t>
       </w:r>
-      <w:proofErr w:type="spellEnd"/>
       <w:r>
         <w:t xml:space="preserve">, </w:t>
       </w:r>
-      <w:proofErr w:type="spellStart"/>
       <w:r>
         <w:t>freq_change</w:t>
       </w:r>
-      <w:proofErr w:type="spellEnd"/>
       <w:r>
         <w:t xml:space="preserve">, </w:t>
       </w:r>
-      <w:proofErr w:type="spellStart"/>
       <w:r>
         <w:t>amplitude</w:t>
       </w:r>
-      <w:proofErr w:type="spellEnd"/>
       <w:r>
         <w:t xml:space="preserve">, </w:t>
       </w:r>
-      <w:proofErr w:type="spellStart"/>
       <w:r>
         <w:t>ampl_change</w:t>
       </w:r>
-      <w:proofErr w:type="spellEnd"/>
       <w:r>
         <w:t>.</w:t>
       </w:r>

</xml_diff>

<commit_message>
gave up on oscilloscope, qt app done, FPGA project done
TODO:
1) Documentation
</commit_message>
<xml_diff>
--- a/2023_Khudyakov_ArbitraryWaveformGenerator.docx
+++ b/2023_Khudyakov_ArbitraryWaveformGenerator.docx
@@ -1,10 +1,10 @@
 
 <file path=word/document.xml><?xml version="1.0" encoding="utf-8"?>
-<w:document xmlns:wpc="http://schemas.microsoft.com/office/word/2010/wordprocessingCanvas" xmlns:cx="http://schemas.microsoft.com/office/drawing/2014/chartex" xmlns:cx1="http://schemas.microsoft.com/office/drawing/2015/9/8/chartex" xmlns:cx2="http://schemas.microsoft.com/office/drawing/2015/10/21/chartex" xmlns:cx3="http://schemas.microsoft.com/office/drawing/2016/5/9/chartex" xmlns:cx4="http://schemas.microsoft.com/office/drawing/2016/5/10/chartex" xmlns:cx5="http://schemas.microsoft.com/office/drawing/2016/5/11/chartex" xmlns:cx6="http://schemas.microsoft.com/office/drawing/2016/5/12/chartex" xmlns:cx7="http://schemas.microsoft.com/office/drawing/2016/5/13/chartex" xmlns:cx8="http://schemas.microsoft.com/office/drawing/2016/5/14/chartex" xmlns:mc="http://schemas.openxmlformats.org/markup-compatibility/2006" xmlns:aink="http://schemas.microsoft.com/office/drawing/2016/ink" xmlns:am3d="http://schemas.microsoft.com/office/drawing/2017/model3d" xmlns:o="urn:schemas-microsoft-com:office:office" xmlns:r="http://schemas.openxmlformats.org/officeDocument/2006/relationships" xmlns:m="http://schemas.openxmlformats.org/officeDocument/2006/math" xmlns:v="urn:schemas-microsoft-com:vml" xmlns:wp14="http://schemas.microsoft.com/office/word/2010/wordprocessingDrawing" xmlns:wp="http://schemas.openxmlformats.org/drawingml/2006/wordprocessingDrawing" xmlns:w10="urn:schemas-microsoft-com:office:word" xmlns:w="http://schemas.openxmlformats.org/wordprocessingml/2006/main" xmlns:w14="http://schemas.microsoft.com/office/word/2010/wordml" xmlns:w15="http://schemas.microsoft.com/office/word/2012/wordml" xmlns:w16cex="http://schemas.microsoft.com/office/word/2018/wordml/cex" xmlns:w16cid="http://schemas.microsoft.com/office/word/2016/wordml/cid" xmlns:w16="http://schemas.microsoft.com/office/word/2018/wordml" xmlns:w16sdtdh="http://schemas.microsoft.com/office/word/2020/wordml/sdtdatahash" xmlns:w16se="http://schemas.microsoft.com/office/word/2015/wordml/symex" xmlns:wpg="http://schemas.microsoft.com/office/word/2010/wordprocessingGroup" xmlns:wpi="http://schemas.microsoft.com/office/word/2010/wordprocessingInk" xmlns:wne="http://schemas.microsoft.com/office/word/2006/wordml" xmlns:wps="http://schemas.microsoft.com/office/word/2010/wordprocessingShape" mc:Ignorable="w14 w15 w16se w16cid w16 w16cex w16sdtdh wp14">
+<w:document xmlns:wpc="http://schemas.microsoft.com/office/word/2010/wordprocessingCanvas" xmlns:cx="http://schemas.microsoft.com/office/drawing/2014/chartex" xmlns:cx1="http://schemas.microsoft.com/office/drawing/2015/9/8/chartex" xmlns:mc="http://schemas.openxmlformats.org/markup-compatibility/2006" xmlns:o="urn:schemas-microsoft-com:office:office" xmlns:r="http://schemas.openxmlformats.org/officeDocument/2006/relationships" xmlns:m="http://schemas.openxmlformats.org/officeDocument/2006/math" xmlns:v="urn:schemas-microsoft-com:vml" xmlns:wp14="http://schemas.microsoft.com/office/word/2010/wordprocessingDrawing" xmlns:wp="http://schemas.openxmlformats.org/drawingml/2006/wordprocessingDrawing" xmlns:w10="urn:schemas-microsoft-com:office:word" xmlns:w="http://schemas.openxmlformats.org/wordprocessingml/2006/main" xmlns:w14="http://schemas.microsoft.com/office/word/2010/wordml" xmlns:w15="http://schemas.microsoft.com/office/word/2012/wordml" xmlns:w16se="http://schemas.microsoft.com/office/word/2015/wordml/symex" xmlns:wpg="http://schemas.microsoft.com/office/word/2010/wordprocessingGroup" xmlns:wpi="http://schemas.microsoft.com/office/word/2010/wordprocessingInk" xmlns:wne="http://schemas.microsoft.com/office/word/2006/wordml" xmlns:wps="http://schemas.microsoft.com/office/word/2010/wordprocessingShape" mc:Ignorable="w14 w15 w16se wp14">
   <w:body>
     <w:p>
       <w:pPr>
-        <w:pStyle w:val="a1"/>
+        <w:pStyle w:val="a7"/>
         <w:jc w:val="center"/>
       </w:pPr>
       <w:r>
@@ -13,7 +13,7 @@
     </w:p>
     <w:p>
       <w:pPr>
-        <w:pStyle w:val="a1"/>
+        <w:pStyle w:val="a7"/>
         <w:jc w:val="center"/>
       </w:pPr>
       <w:r>
@@ -22,7 +22,7 @@
     </w:p>
     <w:p>
       <w:pPr>
-        <w:pStyle w:val="a1"/>
+        <w:pStyle w:val="a7"/>
         <w:jc w:val="center"/>
       </w:pPr>
       <w:r>
@@ -31,37 +31,37 @@
     </w:p>
     <w:p>
       <w:pPr>
-        <w:pStyle w:val="a1"/>
+        <w:pStyle w:val="a7"/>
         <w:jc w:val="center"/>
       </w:pPr>
     </w:p>
     <w:p>
       <w:pPr>
-        <w:pStyle w:val="a1"/>
+        <w:pStyle w:val="a7"/>
         <w:jc w:val="center"/>
       </w:pPr>
     </w:p>
     <w:p>
       <w:pPr>
-        <w:pStyle w:val="a1"/>
+        <w:pStyle w:val="a7"/>
         <w:jc w:val="center"/>
       </w:pPr>
     </w:p>
     <w:p>
       <w:pPr>
-        <w:pStyle w:val="a1"/>
+        <w:pStyle w:val="a7"/>
         <w:jc w:val="center"/>
       </w:pPr>
     </w:p>
     <w:p>
       <w:pPr>
-        <w:pStyle w:val="a1"/>
+        <w:pStyle w:val="a7"/>
         <w:jc w:val="center"/>
       </w:pPr>
     </w:p>
     <w:p>
       <w:pPr>
-        <w:pStyle w:val="a1"/>
+        <w:pStyle w:val="a7"/>
         <w:jc w:val="center"/>
       </w:pPr>
       <w:r>
@@ -70,7 +70,7 @@
     </w:p>
     <w:p>
       <w:pPr>
-        <w:pStyle w:val="a1"/>
+        <w:pStyle w:val="a7"/>
         <w:jc w:val="center"/>
       </w:pPr>
       <w:r>
@@ -79,43 +79,43 @@
     </w:p>
     <w:p>
       <w:pPr>
-        <w:pStyle w:val="a1"/>
+        <w:pStyle w:val="a7"/>
         <w:jc w:val="center"/>
       </w:pPr>
     </w:p>
     <w:p>
       <w:pPr>
-        <w:pStyle w:val="a1"/>
+        <w:pStyle w:val="a7"/>
         <w:jc w:val="center"/>
       </w:pPr>
     </w:p>
     <w:p>
       <w:pPr>
-        <w:pStyle w:val="a1"/>
+        <w:pStyle w:val="a7"/>
         <w:jc w:val="center"/>
       </w:pPr>
     </w:p>
     <w:p>
       <w:pPr>
-        <w:pStyle w:val="a1"/>
+        <w:pStyle w:val="a7"/>
         <w:jc w:val="center"/>
       </w:pPr>
     </w:p>
     <w:p>
       <w:pPr>
-        <w:pStyle w:val="a1"/>
+        <w:pStyle w:val="a7"/>
         <w:jc w:val="center"/>
       </w:pPr>
     </w:p>
     <w:p>
       <w:pPr>
-        <w:pStyle w:val="a1"/>
+        <w:pStyle w:val="a7"/>
         <w:jc w:val="center"/>
       </w:pPr>
     </w:p>
     <w:p>
       <w:pPr>
-        <w:pStyle w:val="a1"/>
+        <w:pStyle w:val="a7"/>
         <w:jc w:val="center"/>
       </w:pPr>
       <w:r>
@@ -124,7 +124,7 @@
     </w:p>
     <w:p>
       <w:pPr>
-        <w:pStyle w:val="a1"/>
+        <w:pStyle w:val="a7"/>
         <w:jc w:val="center"/>
       </w:pPr>
       <w:r>
@@ -133,19 +133,19 @@
     </w:p>
     <w:p>
       <w:pPr>
-        <w:pStyle w:val="a1"/>
+        <w:pStyle w:val="a7"/>
         <w:jc w:val="center"/>
       </w:pPr>
     </w:p>
     <w:p>
       <w:pPr>
-        <w:pStyle w:val="a1"/>
+        <w:pStyle w:val="a7"/>
         <w:jc w:val="center"/>
       </w:pPr>
     </w:p>
     <w:p>
       <w:pPr>
-        <w:pStyle w:val="a1"/>
+        <w:pStyle w:val="a7"/>
         <w:jc w:val="center"/>
       </w:pPr>
       <w:r>
@@ -154,67 +154,67 @@
     </w:p>
     <w:p>
       <w:pPr>
-        <w:pStyle w:val="a1"/>
+        <w:pStyle w:val="a7"/>
         <w:jc w:val="center"/>
       </w:pPr>
     </w:p>
     <w:p>
       <w:pPr>
-        <w:pStyle w:val="a1"/>
+        <w:pStyle w:val="a7"/>
         <w:jc w:val="center"/>
       </w:pPr>
     </w:p>
     <w:p>
       <w:pPr>
-        <w:pStyle w:val="a1"/>
+        <w:pStyle w:val="a7"/>
         <w:jc w:val="center"/>
       </w:pPr>
     </w:p>
     <w:p>
       <w:pPr>
-        <w:pStyle w:val="a1"/>
+        <w:pStyle w:val="a7"/>
         <w:jc w:val="center"/>
       </w:pPr>
     </w:p>
     <w:p>
       <w:pPr>
-        <w:pStyle w:val="a1"/>
+        <w:pStyle w:val="a7"/>
         <w:jc w:val="center"/>
       </w:pPr>
     </w:p>
     <w:p>
       <w:pPr>
-        <w:pStyle w:val="a1"/>
+        <w:pStyle w:val="a7"/>
         <w:jc w:val="center"/>
       </w:pPr>
     </w:p>
     <w:p>
       <w:pPr>
-        <w:pStyle w:val="a1"/>
+        <w:pStyle w:val="a7"/>
         <w:jc w:val="center"/>
       </w:pPr>
     </w:p>
     <w:p>
       <w:pPr>
-        <w:pStyle w:val="a1"/>
+        <w:pStyle w:val="a7"/>
         <w:jc w:val="center"/>
       </w:pPr>
     </w:p>
     <w:p>
       <w:pPr>
-        <w:pStyle w:val="a1"/>
+        <w:pStyle w:val="a7"/>
         <w:jc w:val="center"/>
       </w:pPr>
     </w:p>
     <w:p>
       <w:pPr>
-        <w:pStyle w:val="a1"/>
+        <w:pStyle w:val="a7"/>
         <w:jc w:val="center"/>
       </w:pPr>
     </w:p>
     <w:p>
       <w:pPr>
-        <w:pStyle w:val="a1"/>
+        <w:pStyle w:val="a7"/>
         <w:jc w:val="center"/>
       </w:pPr>
       <w:r>
@@ -223,7 +223,7 @@
     </w:p>
     <w:p>
       <w:pPr>
-        <w:pStyle w:val="Heading1"/>
+        <w:pStyle w:val="1"/>
       </w:pPr>
       <w:r>
         <w:lastRenderedPageBreak/>
@@ -275,7 +275,7 @@
     </w:p>
     <w:p>
       <w:pPr>
-        <w:pStyle w:val="ListParagraph"/>
+        <w:pStyle w:val="ab"/>
         <w:numPr>
           <w:ilvl w:val="0"/>
           <w:numId w:val="1"/>
@@ -293,7 +293,7 @@
     </w:p>
     <w:p>
       <w:pPr>
-        <w:pStyle w:val="ListParagraph"/>
+        <w:pStyle w:val="ab"/>
         <w:numPr>
           <w:ilvl w:val="0"/>
           <w:numId w:val="1"/>
@@ -320,7 +320,7 @@
     </w:p>
     <w:p>
       <w:pPr>
-        <w:pStyle w:val="ListParagraph"/>
+        <w:pStyle w:val="ab"/>
         <w:numPr>
           <w:ilvl w:val="0"/>
           <w:numId w:val="1"/>
@@ -343,7 +343,7 @@
     </w:p>
     <w:p>
       <w:pPr>
-        <w:pStyle w:val="ListParagraph"/>
+        <w:pStyle w:val="ab"/>
         <w:numPr>
           <w:ilvl w:val="0"/>
           <w:numId w:val="2"/>
@@ -367,7 +367,7 @@
     </w:p>
     <w:p>
       <w:pPr>
-        <w:pStyle w:val="ListParagraph"/>
+        <w:pStyle w:val="ab"/>
         <w:numPr>
           <w:ilvl w:val="0"/>
           <w:numId w:val="2"/>
@@ -418,7 +418,7 @@
     </w:p>
     <w:p>
       <w:pPr>
-        <w:pStyle w:val="ListParagraph"/>
+        <w:pStyle w:val="ab"/>
         <w:numPr>
           <w:ilvl w:val="0"/>
           <w:numId w:val="2"/>
@@ -448,7 +448,7 @@
     </w:p>
     <w:p>
       <w:pPr>
-        <w:pStyle w:val="ListParagraph"/>
+        <w:pStyle w:val="ab"/>
         <w:numPr>
           <w:ilvl w:val="0"/>
           <w:numId w:val="2"/>
@@ -466,7 +466,7 @@
     </w:p>
     <w:p>
       <w:pPr>
-        <w:pStyle w:val="ListParagraph"/>
+        <w:pStyle w:val="ab"/>
         <w:numPr>
           <w:ilvl w:val="0"/>
           <w:numId w:val="2"/>
@@ -487,7 +487,7 @@
     </w:p>
     <w:p>
       <w:pPr>
-        <w:pStyle w:val="ListParagraph"/>
+        <w:pStyle w:val="ab"/>
         <w:numPr>
           <w:ilvl w:val="0"/>
           <w:numId w:val="2"/>
@@ -717,14 +717,10 @@
     </w:p>
     <w:p>
       <w:pPr>
-        <w:ind w:left="709" w:firstLine="0"/>
-      </w:pPr>
-    </w:p>
-    <w:p>
-      <w:pPr>
-        <w:pStyle w:val="Heading1"/>
-      </w:pPr>
-      <w:r>
+        <w:pStyle w:val="1"/>
+      </w:pPr>
+      <w:r>
+        <w:lastRenderedPageBreak/>
         <w:t>Глава 1</w:t>
       </w:r>
     </w:p>
@@ -740,7 +736,7 @@
     </w:p>
     <w:p>
       <w:pPr>
-        <w:pStyle w:val="ListParagraph"/>
+        <w:pStyle w:val="ab"/>
         <w:numPr>
           <w:ilvl w:val="0"/>
           <w:numId w:val="3"/>
@@ -761,7 +757,7 @@
     </w:p>
     <w:p>
       <w:pPr>
-        <w:pStyle w:val="ListParagraph"/>
+        <w:pStyle w:val="ab"/>
         <w:numPr>
           <w:ilvl w:val="0"/>
           <w:numId w:val="3"/>
@@ -773,7 +769,7 @@
     </w:p>
     <w:p>
       <w:pPr>
-        <w:pStyle w:val="ListParagraph"/>
+        <w:pStyle w:val="ab"/>
         <w:numPr>
           <w:ilvl w:val="0"/>
           <w:numId w:val="3"/>
@@ -870,77 +866,115 @@
     <w:p/>
     <w:p>
       <w:pPr>
-        <w:pStyle w:val="Heading1"/>
-      </w:pPr>
-      <w:r>
+        <w:pStyle w:val="1"/>
+      </w:pPr>
+      <w:r>
+        <w:lastRenderedPageBreak/>
         <w:t>Глава 2</w:t>
       </w:r>
     </w:p>
     <w:p>
       <w:pPr>
-        <w:pStyle w:val="a"/>
-      </w:pPr>
+        <w:pStyle w:val="a5"/>
+      </w:pPr>
+      <w:r>
+        <w:pict w14:anchorId="59A20F81">
+          <v:shapetype id="_x0000_t75" coordsize="21600,21600" o:spt="75" o:preferrelative="t" path="m@4@5l@4@11@9@11@9@5xe" filled="f" stroked="f">
+            <v:stroke joinstyle="miter"/>
+            <v:formulas>
+              <v:f eqn="if lineDrawn pixelLineWidth 0"/>
+              <v:f eqn="sum @0 1 0"/>
+              <v:f eqn="sum 0 0 @1"/>
+              <v:f eqn="prod @2 1 2"/>
+              <v:f eqn="prod @3 21600 pixelWidth"/>
+              <v:f eqn="prod @3 21600 pixelHeight"/>
+              <v:f eqn="sum @0 0 1"/>
+              <v:f eqn="prod @6 1 2"/>
+              <v:f eqn="prod @7 21600 pixelWidth"/>
+              <v:f eqn="sum @8 21600 0"/>
+              <v:f eqn="prod @7 21600 pixelHeight"/>
+              <v:f eqn="sum @10 21600 0"/>
+            </v:formulas>
+            <v:path o:extrusionok="f" gradientshapeok="t" o:connecttype="rect"/>
+            <o:lock v:ext="edit" aspectratio="t"/>
+          </v:shapetype>
+          <v:shape id="_x0000_i1035" type="#_x0000_t75" style="width:452.95pt;height:260.6pt">
+            <v:imagedata r:id="rId8" o:title="FunctionalDiagram"/>
+          </v:shape>
+        </w:pict>
+      </w:r>
+    </w:p>
+    <w:p>
+      <w:pPr>
+        <w:pStyle w:val="a7"/>
+        <w:jc w:val="center"/>
+      </w:pPr>
+      <w:r>
+        <w:t>Рис. 1 – Функциональная схема устройства</w:t>
+      </w:r>
+      <w:r>
+        <w:t>.</w:t>
+      </w:r>
+    </w:p>
+    <w:p>
       <w:r>
         <w:rPr>
-          <w:noProof/>
+          <w:b/>
         </w:rPr>
-        <w:drawing>
-          <wp:inline distT="0" distB="0" distL="0" distR="0" wp14:anchorId="1807550C" wp14:editId="1201448E">
-            <wp:extent cx="5753735" cy="4062730"/>
-            <wp:effectExtent l="0" t="0" r="0" b="0"/>
-            <wp:docPr id="2" name="Picture 2"/>
-            <wp:cNvGraphicFramePr>
-              <a:graphicFrameLocks xmlns:a="http://schemas.openxmlformats.org/drawingml/2006/main" noChangeAspect="1"/>
-            </wp:cNvGraphicFramePr>
-            <a:graphic xmlns:a="http://schemas.openxmlformats.org/drawingml/2006/main">
-              <a:graphicData uri="http://schemas.openxmlformats.org/drawingml/2006/picture">
-                <pic:pic xmlns:pic="http://schemas.openxmlformats.org/drawingml/2006/picture">
-                  <pic:nvPicPr>
-                    <pic:cNvPr id="0" name="Picture 2"/>
-                    <pic:cNvPicPr>
-                      <a:picLocks noChangeAspect="1" noChangeArrowheads="1"/>
-                    </pic:cNvPicPr>
-                  </pic:nvPicPr>
-                  <pic:blipFill>
-                    <a:blip r:embed="rId8" cstate="print">
-                      <a:extLst>
-                        <a:ext uri="{28A0092B-C50C-407E-A947-70E740481C1C}">
-                          <a14:useLocalDpi xmlns:a14="http://schemas.microsoft.com/office/drawing/2010/main" val="0"/>
-                        </a:ext>
-                      </a:extLst>
-                    </a:blip>
-                    <a:srcRect/>
-                    <a:stretch>
-                      <a:fillRect/>
-                    </a:stretch>
-                  </pic:blipFill>
-                  <pic:spPr bwMode="auto">
-                    <a:xfrm>
-                      <a:off x="0" y="0"/>
-                      <a:ext cx="5753735" cy="4062730"/>
-                    </a:xfrm>
-                    <a:prstGeom prst="rect">
-                      <a:avLst/>
-                    </a:prstGeom>
-                    <a:noFill/>
-                    <a:ln>
-                      <a:noFill/>
-                    </a:ln>
-                  </pic:spPr>
-                </pic:pic>
-              </a:graphicData>
-            </a:graphic>
-          </wp:inline>
-        </w:drawing>
-      </w:r>
-    </w:p>
-    <w:p>
-      <w:pPr>
-        <w:pStyle w:val="a1"/>
+        <w:t xml:space="preserve">Описание модуля </w:t>
+      </w:r>
+      <w:r>
+        <w:rPr>
+          <w:b/>
+          <w:lang w:val="en-US"/>
+        </w:rPr>
+        <w:t>UartRxTx</w:t>
+      </w:r>
+      <w:r>
+        <w:rPr>
+          <w:b/>
+        </w:rPr>
+        <w:t>:</w:t>
+      </w:r>
+      <w:r>
+        <w:rPr>
+          <w:b/>
+        </w:rPr>
+        <w:t xml:space="preserve"> </w:t>
+      </w:r>
+      <w:r>
+        <w:t>м</w:t>
+      </w:r>
+      <w:r>
+        <w:t>одуль отвечает за прием и передачу данных между программой на компьютере и ПЛИС.</w:t>
+      </w:r>
+    </w:p>
+    <w:p>
+      <w:pPr>
+        <w:pStyle w:val="a5"/>
+      </w:pPr>
+      <w:bookmarkStart w:id="0" w:name="_GoBack"/>
+      <w:bookmarkEnd w:id="0"/>
+    </w:p>
+    <w:p>
+      <w:pPr>
+        <w:pStyle w:val="a7"/>
         <w:jc w:val="center"/>
       </w:pPr>
       <w:r>
-        <w:t>Рис. 1 – Функциональная схема устройства</w:t>
+        <w:t>Рис. 2</w:t>
+      </w:r>
+      <w:r>
+        <w:t xml:space="preserve"> – Функциональная схема </w:t>
+      </w:r>
+      <w:r>
+        <w:t xml:space="preserve">модуля </w:t>
+      </w:r>
+      <w:r>
+        <w:rPr>
+          <w:lang w:val="en-US"/>
+        </w:rPr>
+        <w:t>UartRxTx</w:t>
       </w:r>
       <w:r>
         <w:t>.</w:t>
@@ -948,6 +982,85 @@
     </w:p>
     <w:p>
       <w:r>
+        <w:rPr>
+          <w:b/>
+        </w:rPr>
+        <w:t xml:space="preserve">Описание модуля </w:t>
+      </w:r>
+      <w:r>
+        <w:rPr>
+          <w:b/>
+          <w:lang w:val="en-US"/>
+        </w:rPr>
+        <w:t>UartRx</w:t>
+      </w:r>
+      <w:r>
+        <w:rPr>
+          <w:b/>
+        </w:rPr>
+        <w:t>:</w:t>
+      </w:r>
+      <w:r>
+        <w:rPr>
+          <w:b/>
+        </w:rPr>
+        <w:t xml:space="preserve"> </w:t>
+      </w:r>
+      <w:r>
+        <w:t>модуль отвечает за прием и передачу данных между программой на компьютере и ПЛИС.</w:t>
+      </w:r>
+    </w:p>
+    <w:p>
+      <w:r>
+        <w:rPr>
+          <w:b/>
+        </w:rPr>
+        <w:t xml:space="preserve">Описание модуля </w:t>
+      </w:r>
+      <w:r>
+        <w:rPr>
+          <w:b/>
+          <w:lang w:val="en-US"/>
+        </w:rPr>
+        <w:t>Uart</w:t>
+      </w:r>
+      <w:r>
+        <w:rPr>
+          <w:b/>
+          <w:lang w:val="en-US"/>
+        </w:rPr>
+        <w:t>Tx</w:t>
+      </w:r>
+      <w:r>
+        <w:rPr>
+          <w:b/>
+        </w:rPr>
+        <w:t>:</w:t>
+      </w:r>
+      <w:r>
+        <w:rPr>
+          <w:b/>
+        </w:rPr>
+        <w:t xml:space="preserve"> </w:t>
+      </w:r>
+      <w:r>
+        <w:t>модуль отвечает за прием и передачу данных между программой на компьютере и ПЛИС.</w:t>
+      </w:r>
+    </w:p>
+    <w:p/>
+    <w:p/>
+    <w:p/>
+    <w:p/>
+    <w:p/>
+    <w:p/>
+    <w:p/>
+    <w:p/>
+    <w:p/>
+    <w:p/>
+    <w:p/>
+    <w:p>
+      <w:r>
+        <w:lastRenderedPageBreak/>
         <w:t xml:space="preserve">Структура управляющей команды </w:t>
       </w:r>
       <w:r>
@@ -971,7 +1084,7 @@
     </w:p>
     <w:tbl>
       <w:tblPr>
-        <w:tblStyle w:val="TableGrid"/>
+        <w:tblStyle w:val="ac"/>
         <w:tblW w:w="0" w:type="auto"/>
         <w:jc w:val="center"/>
         <w:tblLook w:val="04A0" w:firstRow="1" w:lastRow="0" w:firstColumn="1" w:lastColumn="0" w:noHBand="0" w:noVBand="1"/>
@@ -1004,7 +1117,7 @@
           </w:tcPr>
           <w:p>
             <w:pPr>
-              <w:pStyle w:val="a1"/>
+              <w:pStyle w:val="a7"/>
               <w:jc w:val="center"/>
             </w:pPr>
             <w:r>
@@ -1019,7 +1132,7 @@
           </w:tcPr>
           <w:p>
             <w:pPr>
-              <w:pStyle w:val="a1"/>
+              <w:pStyle w:val="a7"/>
               <w:jc w:val="center"/>
             </w:pPr>
             <w:r>
@@ -1035,7 +1148,7 @@
           </w:tcPr>
           <w:p>
             <w:pPr>
-              <w:pStyle w:val="a1"/>
+              <w:pStyle w:val="a7"/>
               <w:jc w:val="center"/>
             </w:pPr>
             <w:r>
@@ -1051,7 +1164,7 @@
           </w:tcPr>
           <w:p>
             <w:pPr>
-              <w:pStyle w:val="a1"/>
+              <w:pStyle w:val="a7"/>
               <w:jc w:val="center"/>
             </w:pPr>
             <w:r>
@@ -1067,7 +1180,7 @@
           </w:tcPr>
           <w:p>
             <w:pPr>
-              <w:pStyle w:val="a1"/>
+              <w:pStyle w:val="a7"/>
               <w:jc w:val="center"/>
             </w:pPr>
             <w:r>
@@ -1083,7 +1196,7 @@
           </w:tcPr>
           <w:p>
             <w:pPr>
-              <w:pStyle w:val="a1"/>
+              <w:pStyle w:val="a7"/>
               <w:jc w:val="center"/>
             </w:pPr>
             <w:r>
@@ -1099,7 +1212,7 @@
           </w:tcPr>
           <w:p>
             <w:pPr>
-              <w:pStyle w:val="a1"/>
+              <w:pStyle w:val="a7"/>
               <w:jc w:val="center"/>
             </w:pPr>
             <w:r>
@@ -1115,7 +1228,7 @@
           </w:tcPr>
           <w:p>
             <w:pPr>
-              <w:pStyle w:val="a1"/>
+              <w:pStyle w:val="a7"/>
               <w:jc w:val="center"/>
             </w:pPr>
             <w:r>
@@ -1130,7 +1243,7 @@
           </w:tcPr>
           <w:p>
             <w:pPr>
-              <w:pStyle w:val="a1"/>
+              <w:pStyle w:val="a7"/>
               <w:jc w:val="center"/>
             </w:pPr>
             <w:r>
@@ -1152,7 +1265,7 @@
           </w:tcPr>
           <w:p>
             <w:pPr>
-              <w:pStyle w:val="a1"/>
+              <w:pStyle w:val="a7"/>
               <w:jc w:val="center"/>
             </w:pPr>
             <w:r>
@@ -1171,7 +1284,7 @@
           </w:tcPr>
           <w:p>
             <w:pPr>
-              <w:pStyle w:val="a1"/>
+              <w:pStyle w:val="a7"/>
               <w:jc w:val="center"/>
               <w:rPr>
                 <w:lang w:val="en-US"/>
@@ -1219,7 +1332,7 @@
           </w:tcPr>
           <w:p>
             <w:pPr>
-              <w:pStyle w:val="a1"/>
+              <w:pStyle w:val="a7"/>
               <w:jc w:val="center"/>
               <w:rPr>
                 <w:sz w:val="2"/>
@@ -1242,7 +1355,7 @@
           </w:tcPr>
           <w:p>
             <w:pPr>
-              <w:pStyle w:val="a1"/>
+              <w:pStyle w:val="a7"/>
               <w:jc w:val="center"/>
               <w:rPr>
                 <w:sz w:val="2"/>
@@ -1265,7 +1378,7 @@
           </w:tcPr>
           <w:p>
             <w:pPr>
-              <w:pStyle w:val="a1"/>
+              <w:pStyle w:val="a7"/>
               <w:jc w:val="center"/>
               <w:rPr>
                 <w:sz w:val="2"/>
@@ -1288,7 +1401,7 @@
           </w:tcPr>
           <w:p>
             <w:pPr>
-              <w:pStyle w:val="a1"/>
+              <w:pStyle w:val="a7"/>
               <w:jc w:val="center"/>
               <w:rPr>
                 <w:sz w:val="2"/>
@@ -1310,7 +1423,7 @@
           </w:tcPr>
           <w:p>
             <w:pPr>
-              <w:pStyle w:val="a1"/>
+              <w:pStyle w:val="a7"/>
               <w:jc w:val="center"/>
               <w:rPr>
                 <w:sz w:val="2"/>
@@ -1335,7 +1448,7 @@
           </w:tcPr>
           <w:p>
             <w:pPr>
-              <w:pStyle w:val="a1"/>
+              <w:pStyle w:val="a7"/>
               <w:jc w:val="center"/>
               <w:rPr>
                 <w:szCs w:val="26"/>
@@ -1362,7 +1475,7 @@
           </w:tcPr>
           <w:p>
             <w:pPr>
-              <w:pStyle w:val="a1"/>
+              <w:pStyle w:val="a7"/>
               <w:jc w:val="center"/>
               <w:rPr>
                 <w:szCs w:val="26"/>
@@ -1390,7 +1503,7 @@
           </w:tcPr>
           <w:p>
             <w:pPr>
-              <w:pStyle w:val="a1"/>
+              <w:pStyle w:val="a7"/>
               <w:jc w:val="center"/>
               <w:rPr>
                 <w:szCs w:val="26"/>
@@ -1418,7 +1531,7 @@
           </w:tcPr>
           <w:p>
             <w:pPr>
-              <w:pStyle w:val="a1"/>
+              <w:pStyle w:val="a7"/>
               <w:jc w:val="center"/>
               <w:rPr>
                 <w:szCs w:val="26"/>
@@ -1446,7 +1559,7 @@
           </w:tcPr>
           <w:p>
             <w:pPr>
-              <w:pStyle w:val="a1"/>
+              <w:pStyle w:val="a7"/>
               <w:jc w:val="center"/>
               <w:rPr>
                 <w:szCs w:val="26"/>
@@ -1474,7 +1587,7 @@
           </w:tcPr>
           <w:p>
             <w:pPr>
-              <w:pStyle w:val="a1"/>
+              <w:pStyle w:val="a7"/>
               <w:jc w:val="center"/>
               <w:rPr>
                 <w:szCs w:val="26"/>
@@ -1501,7 +1614,7 @@
           </w:tcPr>
           <w:p>
             <w:pPr>
-              <w:pStyle w:val="a1"/>
+              <w:pStyle w:val="a7"/>
               <w:jc w:val="center"/>
               <w:rPr>
                 <w:szCs w:val="26"/>
@@ -1529,7 +1642,7 @@
           </w:tcPr>
           <w:p>
             <w:pPr>
-              <w:pStyle w:val="a1"/>
+              <w:pStyle w:val="a7"/>
               <w:jc w:val="center"/>
               <w:rPr>
                 <w:szCs w:val="26"/>
@@ -1557,7 +1670,7 @@
           </w:tcPr>
           <w:p>
             <w:pPr>
-              <w:pStyle w:val="a1"/>
+              <w:pStyle w:val="a7"/>
               <w:jc w:val="center"/>
               <w:rPr>
                 <w:szCs w:val="26"/>
@@ -1588,7 +1701,7 @@
           </w:tcPr>
           <w:p>
             <w:pPr>
-              <w:pStyle w:val="a1"/>
+              <w:pStyle w:val="a7"/>
               <w:jc w:val="center"/>
               <w:rPr>
                 <w:szCs w:val="26"/>
@@ -1615,7 +1728,7 @@
           </w:tcPr>
           <w:p>
             <w:pPr>
-              <w:pStyle w:val="a1"/>
+              <w:pStyle w:val="a7"/>
               <w:jc w:val="center"/>
               <w:rPr>
                 <w:szCs w:val="26"/>
@@ -1627,7 +1740,14 @@
                 <w:szCs w:val="26"/>
                 <w:lang w:val="en-US"/>
               </w:rPr>
-              <w:t>signal_number</w:t>
+              <w:t>sig</w:t>
+            </w:r>
+            <w:r>
+              <w:rPr>
+                <w:szCs w:val="26"/>
+                <w:lang w:val="en-US"/>
+              </w:rPr>
+              <w:t>_number</w:t>
             </w:r>
           </w:p>
         </w:tc>
@@ -1646,7 +1766,7 @@
           </w:tcPr>
           <w:p>
             <w:pPr>
-              <w:pStyle w:val="a1"/>
+              <w:pStyle w:val="a7"/>
               <w:jc w:val="center"/>
               <w:rPr>
                 <w:sz w:val="2"/>
@@ -1668,7 +1788,7 @@
           </w:tcPr>
           <w:p>
             <w:pPr>
-              <w:pStyle w:val="a1"/>
+              <w:pStyle w:val="a7"/>
               <w:jc w:val="center"/>
               <w:rPr>
                 <w:sz w:val="2"/>
@@ -1690,7 +1810,7 @@
           </w:tcPr>
           <w:p>
             <w:pPr>
-              <w:pStyle w:val="a1"/>
+              <w:pStyle w:val="a7"/>
               <w:jc w:val="center"/>
               <w:rPr>
                 <w:sz w:val="2"/>
@@ -1712,7 +1832,7 @@
           </w:tcPr>
           <w:p>
             <w:pPr>
-              <w:pStyle w:val="a1"/>
+              <w:pStyle w:val="a7"/>
               <w:jc w:val="center"/>
               <w:rPr>
                 <w:sz w:val="2"/>
@@ -1733,7 +1853,7 @@
           </w:tcPr>
           <w:p>
             <w:pPr>
-              <w:pStyle w:val="a1"/>
+              <w:pStyle w:val="a7"/>
               <w:jc w:val="center"/>
               <w:rPr>
                 <w:sz w:val="2"/>
@@ -1754,7 +1874,7 @@
           </w:tcPr>
           <w:p>
             <w:pPr>
-              <w:pStyle w:val="a1"/>
+              <w:pStyle w:val="a7"/>
               <w:jc w:val="center"/>
               <w:rPr>
                 <w:lang w:val="en-US"/>
@@ -1773,35 +1893,17 @@
           </w:tcPr>
           <w:p>
             <w:pPr>
-              <w:pStyle w:val="a1"/>
-              <w:jc w:val="center"/>
-              <w:rPr>
-                <w:lang w:val="en-US"/>
-              </w:rPr>
-            </w:pPr>
-            <w:r>
-              <w:rPr>
-                <w:lang w:val="en-US"/>
-              </w:rPr>
-              <w:t>17</w:t>
-            </w:r>
-            <w:r>
-              <w:rPr>
-                <w:lang w:val="en-US"/>
-              </w:rPr>
-              <w:t xml:space="preserve"> – </w:t>
-            </w:r>
-            <w:r>
-              <w:rPr>
-                <w:lang w:val="en-US"/>
-              </w:rPr>
-              <w:t>4</w:t>
-            </w:r>
-            <w:r>
-              <w:rPr>
-                <w:lang w:val="en-US"/>
-              </w:rPr>
-              <w:t>8</w:t>
+              <w:pStyle w:val="a7"/>
+              <w:jc w:val="center"/>
+              <w:rPr>
+                <w:lang w:val="en-US"/>
+              </w:rPr>
+            </w:pPr>
+            <w:r>
+              <w:rPr>
+                <w:lang w:val="en-US"/>
+              </w:rPr>
+              <w:t>17 – 48</w:t>
             </w:r>
           </w:p>
         </w:tc>
@@ -1819,7 +1921,7 @@
           </w:tcPr>
           <w:p>
             <w:pPr>
-              <w:pStyle w:val="a1"/>
+              <w:pStyle w:val="a7"/>
               <w:jc w:val="center"/>
               <w:rPr>
                 <w:lang w:val="en-US"/>
@@ -1841,7 +1943,7 @@
           </w:tcPr>
           <w:p>
             <w:pPr>
-              <w:pStyle w:val="a1"/>
+              <w:pStyle w:val="a7"/>
               <w:jc w:val="center"/>
             </w:pPr>
             <w:r>
@@ -1867,7 +1969,7 @@
           </w:tcPr>
           <w:p>
             <w:pPr>
-              <w:pStyle w:val="a1"/>
+              <w:pStyle w:val="a7"/>
               <w:jc w:val="center"/>
               <w:rPr>
                 <w:sz w:val="2"/>
@@ -1888,12 +1990,11 @@
           </w:tcPr>
           <w:p>
             <w:pPr>
-              <w:pStyle w:val="a1"/>
+              <w:pStyle w:val="a7"/>
               <w:jc w:val="center"/>
               <w:rPr>
                 <w:sz w:val="2"/>
                 <w:szCs w:val="2"/>
-                <w:lang w:val="en-US"/>
               </w:rPr>
             </w:pPr>
           </w:p>
@@ -1909,7 +2010,7 @@
           </w:tcPr>
           <w:p>
             <w:pPr>
-              <w:pStyle w:val="a1"/>
+              <w:pStyle w:val="a7"/>
               <w:jc w:val="center"/>
               <w:rPr>
                 <w:lang w:val="en-US"/>
@@ -1922,182 +2023,23 @@
         </w:tc>
         <w:tc>
           <w:tcPr>
-            <w:tcW w:w="944" w:type="dxa"/>
-            <w:gridSpan w:val="2"/>
-            <w:vAlign w:val="center"/>
-          </w:tcPr>
-          <w:p>
-            <w:pPr>
-              <w:pStyle w:val="a1"/>
-              <w:jc w:val="center"/>
-              <w:rPr>
-                <w:lang w:val="en-US"/>
-              </w:rPr>
-            </w:pPr>
-            <w:r>
-              <w:rPr>
-                <w:lang w:val="en-US"/>
-              </w:rPr>
-              <w:t>4</w:t>
-            </w:r>
-            <w:r>
-              <w:rPr>
-                <w:lang w:val="en-US"/>
-              </w:rPr>
-              <w:t>9</w:t>
-            </w:r>
-          </w:p>
-        </w:tc>
-        <w:tc>
-          <w:tcPr>
-            <w:tcW w:w="946" w:type="dxa"/>
-            <w:gridSpan w:val="2"/>
-            <w:vAlign w:val="center"/>
-          </w:tcPr>
-          <w:p>
-            <w:pPr>
-              <w:pStyle w:val="a1"/>
-              <w:jc w:val="center"/>
-              <w:rPr>
-                <w:lang w:val="en-US"/>
-              </w:rPr>
-            </w:pPr>
-            <w:r>
-              <w:rPr>
-                <w:lang w:val="en-US"/>
-              </w:rPr>
-              <w:t>50</w:t>
-            </w:r>
-          </w:p>
-        </w:tc>
-        <w:tc>
-          <w:tcPr>
-            <w:tcW w:w="946" w:type="dxa"/>
-            <w:gridSpan w:val="2"/>
-            <w:vAlign w:val="center"/>
-          </w:tcPr>
-          <w:p>
-            <w:pPr>
-              <w:pStyle w:val="a1"/>
-              <w:jc w:val="center"/>
-              <w:rPr>
-                <w:lang w:val="en-US"/>
-              </w:rPr>
-            </w:pPr>
-            <w:r>
-              <w:rPr>
-                <w:lang w:val="en-US"/>
-              </w:rPr>
-              <w:t>51</w:t>
-            </w:r>
-          </w:p>
-        </w:tc>
-        <w:tc>
-          <w:tcPr>
-            <w:tcW w:w="946" w:type="dxa"/>
-            <w:gridSpan w:val="2"/>
-            <w:vAlign w:val="center"/>
-          </w:tcPr>
-          <w:p>
-            <w:pPr>
-              <w:pStyle w:val="a1"/>
-              <w:jc w:val="center"/>
-              <w:rPr>
-                <w:lang w:val="en-US"/>
-              </w:rPr>
-            </w:pPr>
-            <w:r>
-              <w:rPr>
-                <w:lang w:val="en-US"/>
-              </w:rPr>
-              <w:t>52</w:t>
-            </w:r>
-          </w:p>
-        </w:tc>
-        <w:tc>
-          <w:tcPr>
-            <w:tcW w:w="946" w:type="dxa"/>
-            <w:gridSpan w:val="2"/>
-            <w:vAlign w:val="center"/>
-          </w:tcPr>
-          <w:p>
-            <w:pPr>
-              <w:pStyle w:val="a1"/>
-              <w:jc w:val="center"/>
-              <w:rPr>
-                <w:lang w:val="en-US"/>
-              </w:rPr>
-            </w:pPr>
-            <w:r>
-              <w:rPr>
-                <w:lang w:val="en-US"/>
-              </w:rPr>
-              <w:t>53</w:t>
-            </w:r>
-          </w:p>
-        </w:tc>
-        <w:tc>
-          <w:tcPr>
-            <w:tcW w:w="946" w:type="dxa"/>
-            <w:vAlign w:val="center"/>
-          </w:tcPr>
-          <w:p>
-            <w:pPr>
-              <w:pStyle w:val="a1"/>
-              <w:jc w:val="center"/>
-              <w:rPr>
-                <w:lang w:val="en-US"/>
-              </w:rPr>
-            </w:pPr>
-            <w:r>
-              <w:rPr>
-                <w:lang w:val="en-US"/>
-              </w:rPr>
-              <w:t>54</w:t>
-            </w:r>
-          </w:p>
-        </w:tc>
-        <w:tc>
-          <w:tcPr>
-            <w:tcW w:w="946" w:type="dxa"/>
-            <w:gridSpan w:val="2"/>
-            <w:vAlign w:val="center"/>
-          </w:tcPr>
-          <w:p>
-            <w:pPr>
-              <w:pStyle w:val="a1"/>
-              <w:jc w:val="center"/>
-              <w:rPr>
-                <w:lang w:val="en-US"/>
-              </w:rPr>
-            </w:pPr>
-            <w:r>
-              <w:rPr>
-                <w:lang w:val="en-US"/>
-              </w:rPr>
-              <w:t>55</w:t>
-            </w:r>
-          </w:p>
-        </w:tc>
-        <w:tc>
-          <w:tcPr>
-            <w:tcW w:w="950" w:type="dxa"/>
-            <w:gridSpan w:val="2"/>
-            <w:vAlign w:val="center"/>
-          </w:tcPr>
-          <w:p>
-            <w:pPr>
-              <w:pStyle w:val="a1"/>
-              <w:jc w:val="center"/>
-              <w:rPr>
-                <w:lang w:val="en-US"/>
-              </w:rPr>
-            </w:pPr>
-            <w:r>
-              <w:rPr>
-                <w:lang w:val="en-US"/>
-              </w:rPr>
-              <w:t>56</w:t>
+            <w:tcW w:w="7570" w:type="dxa"/>
+            <w:gridSpan w:val="15"/>
+            <w:vAlign w:val="center"/>
+          </w:tcPr>
+          <w:p>
+            <w:pPr>
+              <w:pStyle w:val="a7"/>
+              <w:jc w:val="center"/>
+              <w:rPr>
+                <w:lang w:val="en-US"/>
+              </w:rPr>
+            </w:pPr>
+            <w:r>
+              <w:rPr>
+                <w:lang w:val="en-US"/>
+              </w:rPr>
+              <w:t>49 – 80</w:t>
             </w:r>
           </w:p>
         </w:tc>
@@ -2115,7 +2057,7 @@
           </w:tcPr>
           <w:p>
             <w:pPr>
-              <w:pStyle w:val="a1"/>
+              <w:pStyle w:val="a7"/>
               <w:jc w:val="center"/>
               <w:rPr>
                 <w:lang w:val="en-US"/>
@@ -2137,155 +2079,8 @@
           </w:tcPr>
           <w:p>
             <w:pPr>
-              <w:pStyle w:val="a1"/>
-              <w:jc w:val="center"/>
-            </w:pPr>
-            <w:r>
-              <w:rPr>
-                <w:lang w:val="en-US"/>
-              </w:rPr>
-              <w:t>a</w:t>
-            </w:r>
-            <w:r>
-              <w:rPr>
-                <w:lang w:val="en-US"/>
-              </w:rPr>
-              <w:t>mpl</w:t>
-            </w:r>
-            <w:r>
-              <w:rPr>
-                <w:lang w:val="en-US"/>
-              </w:rPr>
-              <w:t>_change</w:t>
-            </w:r>
-          </w:p>
-        </w:tc>
-      </w:tr>
-      <w:tr>
-        <w:trPr>
-          <w:jc w:val="center"/>
-        </w:trPr>
-        <w:tc>
-          <w:tcPr>
-            <w:tcW w:w="1491" w:type="dxa"/>
-            <w:tcBorders>
-              <w:left w:val="nil"/>
-              <w:right w:val="nil"/>
-            </w:tcBorders>
-          </w:tcPr>
-          <w:p>
-            <w:pPr>
-              <w:pStyle w:val="a1"/>
-              <w:jc w:val="center"/>
-              <w:rPr>
-                <w:sz w:val="2"/>
-                <w:szCs w:val="2"/>
-              </w:rPr>
-            </w:pPr>
-          </w:p>
-        </w:tc>
-        <w:tc>
-          <w:tcPr>
-            <w:tcW w:w="7570" w:type="dxa"/>
-            <w:gridSpan w:val="15"/>
-            <w:tcBorders>
-              <w:left w:val="nil"/>
-              <w:right w:val="nil"/>
-            </w:tcBorders>
-            <w:vAlign w:val="center"/>
-          </w:tcPr>
-          <w:p>
-            <w:pPr>
-              <w:pStyle w:val="a1"/>
-              <w:jc w:val="center"/>
-              <w:rPr>
-                <w:sz w:val="2"/>
-                <w:szCs w:val="2"/>
-                <w:lang w:val="en-US"/>
-              </w:rPr>
-            </w:pPr>
-          </w:p>
-        </w:tc>
-      </w:tr>
-      <w:tr>
-        <w:trPr>
-          <w:jc w:val="center"/>
-        </w:trPr>
-        <w:tc>
-          <w:tcPr>
-            <w:tcW w:w="1491" w:type="dxa"/>
-          </w:tcPr>
-          <w:p>
-            <w:pPr>
-              <w:pStyle w:val="a1"/>
-              <w:jc w:val="center"/>
-              <w:rPr>
-                <w:lang w:val="en-US"/>
-              </w:rPr>
-            </w:pPr>
-            <w:r>
-              <w:t>Бит</w:t>
-            </w:r>
-          </w:p>
-        </w:tc>
-        <w:tc>
-          <w:tcPr>
-            <w:tcW w:w="7570" w:type="dxa"/>
-            <w:gridSpan w:val="15"/>
-            <w:vAlign w:val="center"/>
-          </w:tcPr>
-          <w:p>
-            <w:pPr>
-              <w:pStyle w:val="a1"/>
-              <w:jc w:val="center"/>
-              <w:rPr>
-                <w:lang w:val="en-US"/>
-              </w:rPr>
-            </w:pPr>
-            <w:r>
-              <w:rPr>
-                <w:lang w:val="en-US"/>
-              </w:rPr>
-              <w:t>57 – 80</w:t>
-            </w:r>
-          </w:p>
-        </w:tc>
-      </w:tr>
-      <w:tr>
-        <w:trPr>
-          <w:jc w:val="center"/>
-        </w:trPr>
-        <w:tc>
-          <w:tcPr>
-            <w:tcW w:w="1491" w:type="dxa"/>
-          </w:tcPr>
-          <w:p>
-            <w:pPr>
-              <w:pStyle w:val="a1"/>
-              <w:jc w:val="center"/>
-              <w:rPr>
-                <w:lang w:val="en-US"/>
-              </w:rPr>
-            </w:pPr>
-            <w:r>
-              <w:lastRenderedPageBreak/>
-              <w:t>Сообщение</w:t>
-            </w:r>
-          </w:p>
-        </w:tc>
-        <w:tc>
-          <w:tcPr>
-            <w:tcW w:w="7570" w:type="dxa"/>
-            <w:gridSpan w:val="15"/>
-            <w:vAlign w:val="center"/>
-          </w:tcPr>
-          <w:p>
-            <w:pPr>
-              <w:pStyle w:val="a1"/>
-              <w:jc w:val="center"/>
-              <w:rPr>
-                <w:lang w:val="en-US"/>
-              </w:rPr>
+              <w:pStyle w:val="a7"/>
+              <w:jc w:val="center"/>
             </w:pPr>
             <w:r>
               <w:rPr>
@@ -2299,7 +2094,7 @@
     </w:tbl>
     <w:p>
       <w:pPr>
-        <w:pStyle w:val="a1"/>
+        <w:pStyle w:val="a7"/>
         <w:rPr>
           <w:sz w:val="2"/>
           <w:szCs w:val="2"/>
@@ -2309,7 +2104,7 @@
     </w:p>
     <w:tbl>
       <w:tblPr>
-        <w:tblStyle w:val="TableGrid"/>
+        <w:tblStyle w:val="ac"/>
         <w:tblW w:w="0" w:type="auto"/>
         <w:jc w:val="center"/>
         <w:tblLook w:val="04A0" w:firstRow="1" w:lastRow="0" w:firstColumn="1" w:lastColumn="0" w:noHBand="0" w:noVBand="1"/>
@@ -2335,7 +2130,7 @@
           </w:tcPr>
           <w:p>
             <w:pPr>
-              <w:pStyle w:val="a1"/>
+              <w:pStyle w:val="a7"/>
               <w:jc w:val="center"/>
             </w:pPr>
             <w:r>
@@ -2350,7 +2145,7 @@
           </w:tcPr>
           <w:p>
             <w:pPr>
-              <w:pStyle w:val="a1"/>
+              <w:pStyle w:val="a7"/>
               <w:jc w:val="center"/>
               <w:rPr>
                 <w:lang w:val="en-US"/>
@@ -2371,7 +2166,7 @@
           </w:tcPr>
           <w:p>
             <w:pPr>
-              <w:pStyle w:val="a1"/>
+              <w:pStyle w:val="a7"/>
               <w:jc w:val="center"/>
               <w:rPr>
                 <w:lang w:val="en-US"/>
@@ -2392,7 +2187,7 @@
           </w:tcPr>
           <w:p>
             <w:pPr>
-              <w:pStyle w:val="a1"/>
+              <w:pStyle w:val="a7"/>
               <w:jc w:val="center"/>
               <w:rPr>
                 <w:lang w:val="en-US"/>
@@ -2413,7 +2208,7 @@
           </w:tcPr>
           <w:p>
             <w:pPr>
-              <w:pStyle w:val="a1"/>
+              <w:pStyle w:val="a7"/>
               <w:jc w:val="center"/>
               <w:rPr>
                 <w:lang w:val="en-US"/>
@@ -2434,7 +2229,7 @@
           </w:tcPr>
           <w:p>
             <w:pPr>
-              <w:pStyle w:val="a1"/>
+              <w:pStyle w:val="a7"/>
               <w:jc w:val="center"/>
               <w:rPr>
                 <w:lang w:val="en-US"/>
@@ -2455,7 +2250,7 @@
           </w:tcPr>
           <w:p>
             <w:pPr>
-              <w:pStyle w:val="a1"/>
+              <w:pStyle w:val="a7"/>
               <w:jc w:val="center"/>
               <w:rPr>
                 <w:lang w:val="en-US"/>
@@ -2476,7 +2271,7 @@
           </w:tcPr>
           <w:p>
             <w:pPr>
-              <w:pStyle w:val="a1"/>
+              <w:pStyle w:val="a7"/>
               <w:jc w:val="center"/>
               <w:rPr>
                 <w:lang w:val="en-US"/>
@@ -2497,7 +2292,7 @@
           </w:tcPr>
           <w:p>
             <w:pPr>
-              <w:pStyle w:val="a1"/>
+              <w:pStyle w:val="a7"/>
               <w:jc w:val="center"/>
               <w:rPr>
                 <w:lang w:val="en-US"/>
@@ -2525,7 +2320,7 @@
           </w:tcPr>
           <w:p>
             <w:pPr>
-              <w:pStyle w:val="a1"/>
+              <w:pStyle w:val="a7"/>
               <w:jc w:val="center"/>
             </w:pPr>
             <w:r>
@@ -2544,7 +2339,7 @@
           </w:tcPr>
           <w:p>
             <w:pPr>
-              <w:pStyle w:val="a1"/>
+              <w:pStyle w:val="a7"/>
               <w:jc w:val="center"/>
               <w:rPr>
                 <w:lang w:val="en-US"/>
@@ -2567,10 +2362,7 @@
         </w:tabs>
       </w:pPr>
       <w:r>
-        <w:t>Кодограмма управляющей команды</w:t>
-      </w:r>
-      <w:r>
-        <w:t xml:space="preserve"> </w:t>
+        <w:t xml:space="preserve">Кодограмма управляющей команды </w:t>
       </w:r>
       <w:r>
         <w:rPr>
@@ -2593,7 +2385,7 @@
     </w:p>
     <w:tbl>
       <w:tblPr>
-        <w:tblStyle w:val="TableGrid"/>
+        <w:tblStyle w:val="ac"/>
         <w:tblW w:w="0" w:type="auto"/>
         <w:jc w:val="center"/>
         <w:tblLook w:val="04A0" w:firstRow="1" w:lastRow="0" w:firstColumn="1" w:lastColumn="0" w:noHBand="0" w:noVBand="1"/>
@@ -2614,7 +2406,7 @@
           </w:tcPr>
           <w:p>
             <w:pPr>
-              <w:pStyle w:val="a1"/>
+              <w:pStyle w:val="a7"/>
               <w:jc w:val="center"/>
               <w:rPr>
                 <w:lang w:val="en-US"/>
@@ -2632,7 +2424,7 @@
           </w:tcPr>
           <w:p>
             <w:pPr>
-              <w:pStyle w:val="a1"/>
+              <w:pStyle w:val="a7"/>
               <w:jc w:val="center"/>
             </w:pPr>
             <w:r>
@@ -2647,11 +2439,11 @@
           </w:tcPr>
           <w:p>
             <w:pPr>
-              <w:pStyle w:val="a1"/>
-              <w:jc w:val="center"/>
-            </w:pPr>
-            <w:r>
-              <w:t>Действие</w:t>
+              <w:pStyle w:val="a7"/>
+              <w:jc w:val="center"/>
+            </w:pPr>
+            <w:r>
+              <w:t>Назначение</w:t>
             </w:r>
           </w:p>
         </w:tc>
@@ -2667,7 +2459,7 @@
           </w:tcPr>
           <w:p>
             <w:pPr>
-              <w:pStyle w:val="a1"/>
+              <w:pStyle w:val="a7"/>
               <w:jc w:val="center"/>
               <w:rPr>
                 <w:lang w:val="en-US"/>
@@ -2682,7 +2474,7 @@
           </w:p>
           <w:p>
             <w:pPr>
-              <w:pStyle w:val="a1"/>
+              <w:pStyle w:val="a7"/>
               <w:jc w:val="center"/>
             </w:pPr>
             <w:r>
@@ -2712,71 +2504,29 @@
           </w:tcPr>
           <w:p>
             <w:pPr>
-              <w:pStyle w:val="a1"/>
-              <w:jc w:val="center"/>
-            </w:pPr>
-            <w:r>
-              <w:rPr>
-                <w:lang w:val="en-US"/>
-              </w:rPr>
-              <w:t xml:space="preserve">ASCII – </w:t>
-            </w:r>
-            <w:r>
-              <w:rPr>
-                <w:lang w:val="en-US"/>
-              </w:rPr>
-              <w:t>'</w:t>
-            </w:r>
-            <w:r>
-              <w:rPr>
-                <w:lang w:val="en-US"/>
-              </w:rPr>
-              <w:t>s</w:t>
-            </w:r>
-            <w:r>
-              <w:rPr>
-                <w:lang w:val="en-US"/>
-              </w:rPr>
-              <w:t>'</w:t>
-            </w:r>
-          </w:p>
-          <w:p>
-            <w:pPr>
-              <w:pStyle w:val="a1"/>
-              <w:jc w:val="center"/>
-              <w:rPr>
-                <w:lang w:val="en-US"/>
-              </w:rPr>
-            </w:pPr>
-            <w:r>
-              <w:rPr>
-                <w:lang w:val="en-US"/>
-              </w:rPr>
-              <w:t>Binary – 0b</w:t>
-            </w:r>
-            <w:r>
-              <w:rPr>
-                <w:lang w:val="en-US"/>
-              </w:rPr>
-              <w:t>0</w:t>
-            </w:r>
-            <w:r>
-              <w:rPr>
-                <w:lang w:val="en-US"/>
-              </w:rPr>
-              <w:t>111</w:t>
-            </w:r>
-            <w:r>
-              <w:rPr>
-                <w:lang w:val="en-US"/>
-              </w:rPr>
-              <w:t>00</w:t>
-            </w:r>
-            <w:r>
-              <w:rPr>
-                <w:lang w:val="en-US"/>
-              </w:rPr>
-              <w:t>11</w:t>
+              <w:pStyle w:val="a7"/>
+              <w:jc w:val="center"/>
+            </w:pPr>
+            <w:r>
+              <w:rPr>
+                <w:lang w:val="en-US"/>
+              </w:rPr>
+              <w:t>ASCII – 's'</w:t>
+            </w:r>
+          </w:p>
+          <w:p>
+            <w:pPr>
+              <w:pStyle w:val="a7"/>
+              <w:jc w:val="center"/>
+              <w:rPr>
+                <w:lang w:val="en-US"/>
+              </w:rPr>
+            </w:pPr>
+            <w:r>
+              <w:rPr>
+                <w:lang w:val="en-US"/>
+              </w:rPr>
+              <w:t>Binary – 0b01110011</w:t>
             </w:r>
           </w:p>
         </w:tc>
@@ -2787,7 +2537,7 @@
           </w:tcPr>
           <w:p>
             <w:pPr>
-              <w:pStyle w:val="a1"/>
+              <w:pStyle w:val="a7"/>
               <w:jc w:val="center"/>
             </w:pPr>
             <w:r>
@@ -2809,7 +2559,7 @@
           </w:tcPr>
           <w:p>
             <w:pPr>
-              <w:pStyle w:val="a1"/>
+              <w:pStyle w:val="a7"/>
               <w:jc w:val="center"/>
             </w:pPr>
             <w:r>
@@ -2827,7 +2577,7 @@
           </w:tcPr>
           <w:p>
             <w:pPr>
-              <w:pStyle w:val="a1"/>
+              <w:pStyle w:val="a7"/>
               <w:jc w:val="center"/>
               <w:rPr>
                 <w:lang w:val="en-US"/>
@@ -2848,7 +2598,7 @@
           </w:tcPr>
           <w:p>
             <w:pPr>
-              <w:pStyle w:val="a1"/>
+              <w:pStyle w:val="a7"/>
               <w:jc w:val="center"/>
               <w:rPr>
                 <w:lang w:val="en-US"/>
@@ -2873,7 +2623,7 @@
           </w:tcPr>
           <w:p>
             <w:pPr>
-              <w:pStyle w:val="a1"/>
+              <w:pStyle w:val="a7"/>
               <w:jc w:val="center"/>
               <w:rPr>
                 <w:lang w:val="en-US"/>
@@ -2888,7 +2638,7 @@
           </w:tcPr>
           <w:p>
             <w:pPr>
-              <w:pStyle w:val="a1"/>
+              <w:pStyle w:val="a7"/>
               <w:jc w:val="center"/>
             </w:pPr>
             <w:r>
@@ -2906,7 +2656,7 @@
           </w:tcPr>
           <w:p>
             <w:pPr>
-              <w:pStyle w:val="a1"/>
+              <w:pStyle w:val="a7"/>
               <w:jc w:val="center"/>
               <w:rPr>
                 <w:lang w:val="en-US"/>
@@ -2946,7 +2696,7 @@
           </w:tcPr>
           <w:p>
             <w:pPr>
-              <w:pStyle w:val="a1"/>
+              <w:pStyle w:val="a7"/>
               <w:jc w:val="center"/>
               <w:rPr>
                 <w:lang w:val="en-US"/>
@@ -2961,7 +2711,7 @@
           </w:tcPr>
           <w:p>
             <w:pPr>
-              <w:pStyle w:val="a1"/>
+              <w:pStyle w:val="a7"/>
               <w:jc w:val="center"/>
             </w:pPr>
             <w:r>
@@ -2979,7 +2729,7 @@
           </w:tcPr>
           <w:p>
             <w:pPr>
-              <w:pStyle w:val="a1"/>
+              <w:pStyle w:val="a7"/>
               <w:jc w:val="center"/>
             </w:pPr>
             <w:r>
@@ -3001,7 +2751,7 @@
           </w:tcPr>
           <w:p>
             <w:pPr>
-              <w:pStyle w:val="a1"/>
+              <w:pStyle w:val="a7"/>
               <w:jc w:val="center"/>
               <w:rPr>
                 <w:lang w:val="en-US"/>
@@ -3016,7 +2766,7 @@
           </w:tcPr>
           <w:p>
             <w:pPr>
-              <w:pStyle w:val="a1"/>
+              <w:pStyle w:val="a7"/>
               <w:jc w:val="center"/>
             </w:pPr>
             <w:r>
@@ -3034,7 +2784,7 @@
           </w:tcPr>
           <w:p>
             <w:pPr>
-              <w:pStyle w:val="a1"/>
+              <w:pStyle w:val="a7"/>
               <w:jc w:val="center"/>
               <w:rPr>
                 <w:lang w:val="en-US"/>
@@ -3050,7 +2800,7 @@
               <w:t>"</w:t>
             </w:r>
             <w:r>
-              <w:t>прямоугольный</w:t>
+              <w:t>меанд</w:t>
             </w:r>
             <w:r>
               <w:rPr>
@@ -3074,7 +2824,7 @@
           </w:tcPr>
           <w:p>
             <w:pPr>
-              <w:pStyle w:val="a1"/>
+              <w:pStyle w:val="a7"/>
               <w:jc w:val="center"/>
               <w:rPr>
                 <w:lang w:val="en-US"/>
@@ -3089,7 +2839,7 @@
           </w:tcPr>
           <w:p>
             <w:pPr>
-              <w:pStyle w:val="a1"/>
+              <w:pStyle w:val="a7"/>
               <w:jc w:val="center"/>
             </w:pPr>
             <w:r>
@@ -3107,7 +2857,7 @@
           </w:tcPr>
           <w:p>
             <w:pPr>
-              <w:pStyle w:val="a1"/>
+              <w:pStyle w:val="a7"/>
               <w:jc w:val="center"/>
               <w:rPr>
                 <w:lang w:val="en-US"/>
@@ -3147,7 +2897,7 @@
           </w:tcPr>
           <w:p>
             <w:pPr>
-              <w:pStyle w:val="a1"/>
+              <w:pStyle w:val="a7"/>
               <w:jc w:val="center"/>
               <w:rPr>
                 <w:lang w:val="en-US"/>
@@ -3162,23 +2912,17 @@
           </w:tcPr>
           <w:p>
             <w:pPr>
-              <w:pStyle w:val="a1"/>
-              <w:jc w:val="center"/>
-              <w:rPr>
-                <w:lang w:val="en-US"/>
-              </w:rPr>
-            </w:pPr>
-            <w:r>
-              <w:rPr>
-                <w:lang w:val="en-US"/>
-              </w:rPr>
-              <w:t>0b10</w:t>
-            </w:r>
-            <w:r>
-              <w:rPr>
-                <w:lang w:val="en-US"/>
-              </w:rPr>
-              <w:t>1</w:t>
+              <w:pStyle w:val="a7"/>
+              <w:jc w:val="center"/>
+              <w:rPr>
+                <w:lang w:val="en-US"/>
+              </w:rPr>
+            </w:pPr>
+            <w:r>
+              <w:rPr>
+                <w:lang w:val="en-US"/>
+              </w:rPr>
+              <w:t>0b101</w:t>
             </w:r>
           </w:p>
         </w:tc>
@@ -3189,7 +2933,7 @@
           </w:tcPr>
           <w:p>
             <w:pPr>
-              <w:pStyle w:val="a1"/>
+              <w:pStyle w:val="a7"/>
               <w:jc w:val="center"/>
               <w:rPr>
                 <w:lang w:val="en-US"/>
@@ -3228,7 +2972,7 @@
           </w:tcPr>
           <w:p>
             <w:pPr>
-              <w:pStyle w:val="a1"/>
+              <w:pStyle w:val="a7"/>
               <w:jc w:val="center"/>
               <w:rPr>
                 <w:lang w:val="en-US"/>
@@ -3249,7 +2993,7 @@
           </w:tcPr>
           <w:p>
             <w:pPr>
-              <w:pStyle w:val="a1"/>
+              <w:pStyle w:val="a7"/>
               <w:jc w:val="center"/>
               <w:rPr>
                 <w:rFonts w:ascii="Cambria Math" w:hAnsi="Cambria Math"/>
@@ -3281,154 +3025,11 @@
           </w:tcPr>
           <w:p>
             <w:pPr>
-              <w:pStyle w:val="a1"/>
-              <w:jc w:val="center"/>
-            </w:pPr>
-            <w:r>
-              <w:t>Настройка</w:t>
-            </w:r>
-            <w:r>
-              <w:t xml:space="preserve"> частоты выходного сигнала</w:t>
-            </w:r>
-          </w:p>
-        </w:tc>
-      </w:tr>
-      <w:tr>
-        <w:trPr>
-          <w:trHeight w:val="113"/>
-          <w:jc w:val="center"/>
-        </w:trPr>
-        <w:tc>
-          <w:tcPr>
-            <w:tcW w:w="2122" w:type="dxa"/>
-            <w:vMerge w:val="restart"/>
-            <w:vAlign w:val="center"/>
-          </w:tcPr>
-          <w:p>
-            <w:pPr>
-              <w:pStyle w:val="a1"/>
-              <w:jc w:val="center"/>
-              <w:rPr>
-                <w:lang w:val="en-US"/>
-              </w:rPr>
-            </w:pPr>
-            <w:r>
-              <w:rPr>
-                <w:lang w:val="en-US"/>
-              </w:rPr>
-              <w:t>ampl_change</w:t>
-            </w:r>
-          </w:p>
-        </w:tc>
-        <w:tc>
-          <w:tcPr>
-            <w:tcW w:w="2551" w:type="dxa"/>
-            <w:vAlign w:val="center"/>
-          </w:tcPr>
-          <w:p>
-            <w:pPr>
-              <w:pStyle w:val="a1"/>
-              <w:jc w:val="center"/>
-              <w:rPr>
-                <w:lang w:val="en-US"/>
-              </w:rPr>
-            </w:pPr>
-            <w:r>
-              <w:rPr>
-                <w:lang w:val="en-US"/>
-              </w:rPr>
-              <w:t>0b</w:t>
-            </w:r>
-            <w:r>
-              <w:rPr>
-                <w:lang w:val="en-US"/>
-              </w:rPr>
-              <w:t>000000</w:t>
-            </w:r>
-            <w:r>
-              <w:t>0</w:t>
-            </w:r>
-            <w:r>
-              <w:rPr>
-                <w:lang w:val="en-US"/>
-              </w:rPr>
-              <w:t>1</w:t>
-            </w:r>
-          </w:p>
-        </w:tc>
-        <w:tc>
-          <w:tcPr>
-            <w:tcW w:w="4388" w:type="dxa"/>
-            <w:vAlign w:val="center"/>
-          </w:tcPr>
-          <w:p>
-            <w:pPr>
-              <w:pStyle w:val="a1"/>
-              <w:jc w:val="center"/>
-            </w:pPr>
-            <w:r>
-              <w:t>Увеличить амплитуду</w:t>
-            </w:r>
-          </w:p>
-        </w:tc>
-      </w:tr>
-      <w:tr>
-        <w:trPr>
-          <w:trHeight w:val="149"/>
-          <w:jc w:val="center"/>
-        </w:trPr>
-        <w:tc>
-          <w:tcPr>
-            <w:tcW w:w="2122" w:type="dxa"/>
-            <w:vMerge/>
-            <w:vAlign w:val="center"/>
-          </w:tcPr>
-          <w:p>
-            <w:pPr>
-              <w:pStyle w:val="a1"/>
-              <w:jc w:val="center"/>
-              <w:rPr>
-                <w:lang w:val="en-US"/>
-              </w:rPr>
-            </w:pPr>
-          </w:p>
-        </w:tc>
-        <w:tc>
-          <w:tcPr>
-            <w:tcW w:w="2551" w:type="dxa"/>
-            <w:vAlign w:val="center"/>
-          </w:tcPr>
-          <w:p>
-            <w:pPr>
-              <w:pStyle w:val="a1"/>
-              <w:jc w:val="center"/>
-            </w:pPr>
-            <w:r>
-              <w:rPr>
-                <w:lang w:val="en-US"/>
-              </w:rPr>
-              <w:t>0b000000</w:t>
-            </w:r>
-            <w:r>
-              <w:t>00</w:t>
-            </w:r>
-          </w:p>
-        </w:tc>
-        <w:tc>
-          <w:tcPr>
-            <w:tcW w:w="4388" w:type="dxa"/>
-            <w:vAlign w:val="center"/>
-          </w:tcPr>
-          <w:p>
-            <w:pPr>
-              <w:pStyle w:val="a1"/>
-              <w:jc w:val="center"/>
-            </w:pPr>
-            <w:r>
-              <w:t>Уменьшить</w:t>
-            </w:r>
-            <w:r>
-              <w:t xml:space="preserve"> амплитуду</w:t>
+              <w:pStyle w:val="a7"/>
+              <w:jc w:val="center"/>
+            </w:pPr>
+            <w:r>
+              <w:t>Настройка частоты выходного сигнала</w:t>
             </w:r>
           </w:p>
         </w:tc>
@@ -3444,7 +3045,7 @@
           </w:tcPr>
           <w:p>
             <w:pPr>
-              <w:pStyle w:val="a1"/>
+              <w:pStyle w:val="a7"/>
               <w:jc w:val="center"/>
               <w:rPr>
                 <w:lang w:val="en-US"/>
@@ -3465,7 +3066,7 @@
           </w:tcPr>
           <w:p>
             <w:pPr>
-              <w:pStyle w:val="a1"/>
+              <w:pStyle w:val="a7"/>
               <w:jc w:val="center"/>
               <w:rPr>
                 <w:vertAlign w:val="superscript"/>
@@ -3485,7 +3086,7 @@
                 <w:vertAlign w:val="superscript"/>
                 <w:lang w:val="en-US"/>
               </w:rPr>
-              <w:t>24</w:t>
+              <w:t>32</w:t>
             </w:r>
           </w:p>
         </w:tc>
@@ -3496,20 +3097,11 @@
           </w:tcPr>
           <w:p>
             <w:pPr>
-              <w:pStyle w:val="a1"/>
-              <w:jc w:val="center"/>
-            </w:pPr>
-            <w:r>
-              <w:t>Амплитуда</w:t>
-            </w:r>
-            <w:r>
-              <w:t xml:space="preserve"> </w:t>
-            </w:r>
-            <w:r>
-              <w:t>изменяется</w:t>
-            </w:r>
-            <w:r>
-              <w:t xml:space="preserve"> в заданное количество раз</w:t>
+              <w:pStyle w:val="a7"/>
+              <w:jc w:val="center"/>
+            </w:pPr>
+            <w:r>
+              <w:t>Настройка амплитуды выходного сигнала</w:t>
             </w:r>
           </w:p>
         </w:tc>
@@ -3525,22 +3117,23 @@
           </w:tcPr>
           <w:p>
             <w:pPr>
-              <w:pStyle w:val="a1"/>
-              <w:jc w:val="center"/>
-              <w:rPr>
-                <w:lang w:val="en-US"/>
-              </w:rPr>
-            </w:pPr>
-            <w:r>
-              <w:rPr>
-                <w:lang w:val="en-US"/>
-              </w:rPr>
+              <w:pStyle w:val="a7"/>
+              <w:jc w:val="center"/>
+              <w:rPr>
+                <w:lang w:val="en-US"/>
+              </w:rPr>
+            </w:pPr>
+            <w:r>
+              <w:rPr>
+                <w:lang w:val="en-US"/>
+              </w:rPr>
+              <w:lastRenderedPageBreak/>
               <w:t xml:space="preserve">EOM </w:t>
             </w:r>
           </w:p>
           <w:p>
             <w:pPr>
-              <w:pStyle w:val="a1"/>
+              <w:pStyle w:val="a7"/>
               <w:jc w:val="center"/>
               <w:rPr>
                 <w:lang w:val="en-US"/>
@@ -3561,62 +3154,26 @@
           </w:tcPr>
           <w:p>
             <w:pPr>
-              <w:pStyle w:val="a1"/>
-              <w:jc w:val="center"/>
-            </w:pPr>
-            <w:r>
-              <w:rPr>
-                <w:lang w:val="en-US"/>
-              </w:rPr>
-              <w:t xml:space="preserve">ASCII – </w:t>
-            </w:r>
-            <w:r>
-              <w:rPr>
-                <w:lang w:val="en-US"/>
-              </w:rPr>
-              <w:t>'</w:t>
-            </w:r>
-            <w:r>
-              <w:rPr>
-                <w:lang w:val="en-US"/>
-              </w:rPr>
-              <w:t>e</w:t>
-            </w:r>
-            <w:r>
-              <w:rPr>
-                <w:lang w:val="en-US"/>
-              </w:rPr>
-              <w:t>'</w:t>
-            </w:r>
-          </w:p>
-          <w:p>
-            <w:pPr>
-              <w:pStyle w:val="a1"/>
-              <w:jc w:val="center"/>
-            </w:pPr>
-            <w:r>
-              <w:rPr>
-                <w:lang w:val="en-US"/>
-              </w:rPr>
-              <w:t>Binary – 0b</w:t>
-            </w:r>
-            <w:r>
-              <w:rPr>
-                <w:lang w:val="en-US"/>
-              </w:rPr>
-              <w:t>0</w:t>
-            </w:r>
-            <w:r>
-              <w:rPr>
-                <w:lang w:val="en-US"/>
-              </w:rPr>
-              <w:t>11</w:t>
-            </w:r>
-            <w:r>
-              <w:rPr>
-                <w:lang w:val="en-US"/>
-              </w:rPr>
-              <w:t>00101</w:t>
+              <w:pStyle w:val="a7"/>
+              <w:jc w:val="center"/>
+            </w:pPr>
+            <w:r>
+              <w:rPr>
+                <w:lang w:val="en-US"/>
+              </w:rPr>
+              <w:t>ASCII – 'e'</w:t>
+            </w:r>
+          </w:p>
+          <w:p>
+            <w:pPr>
+              <w:pStyle w:val="a7"/>
+              <w:jc w:val="center"/>
+            </w:pPr>
+            <w:r>
+              <w:rPr>
+                <w:lang w:val="en-US"/>
+              </w:rPr>
+              <w:t>Binary – 0b01100101</w:t>
             </w:r>
           </w:p>
         </w:tc>
@@ -3627,7 +3184,7 @@
           </w:tcPr>
           <w:p>
             <w:pPr>
-              <w:pStyle w:val="a1"/>
+              <w:pStyle w:val="a7"/>
               <w:jc w:val="center"/>
             </w:pPr>
             <w:r>
@@ -3637,13 +3194,6 @@
         </w:tc>
       </w:tr>
     </w:tbl>
-    <w:p/>
-    <w:p/>
-    <w:p/>
-    <w:p/>
-    <w:p/>
-    <w:p/>
-    <w:p/>
     <w:p>
       <w:r>
         <w:t xml:space="preserve">Структура выходной команды </w:t>
@@ -3669,7 +3219,7 @@
     </w:p>
     <w:tbl>
       <w:tblPr>
-        <w:tblStyle w:val="TableGrid"/>
+        <w:tblStyle w:val="ac"/>
         <w:tblW w:w="0" w:type="auto"/>
         <w:jc w:val="center"/>
         <w:tblLook w:val="04A0" w:firstRow="1" w:lastRow="0" w:firstColumn="1" w:lastColumn="0" w:noHBand="0" w:noVBand="1"/>
@@ -3695,7 +3245,7 @@
           </w:tcPr>
           <w:p>
             <w:pPr>
-              <w:pStyle w:val="a1"/>
+              <w:pStyle w:val="a7"/>
               <w:jc w:val="center"/>
             </w:pPr>
             <w:r>
@@ -3710,7 +3260,7 @@
           </w:tcPr>
           <w:p>
             <w:pPr>
-              <w:pStyle w:val="a1"/>
+              <w:pStyle w:val="a7"/>
               <w:jc w:val="center"/>
             </w:pPr>
             <w:r>
@@ -3725,7 +3275,7 @@
           </w:tcPr>
           <w:p>
             <w:pPr>
-              <w:pStyle w:val="a1"/>
+              <w:pStyle w:val="a7"/>
               <w:jc w:val="center"/>
             </w:pPr>
             <w:r>
@@ -3740,7 +3290,7 @@
           </w:tcPr>
           <w:p>
             <w:pPr>
-              <w:pStyle w:val="a1"/>
+              <w:pStyle w:val="a7"/>
               <w:jc w:val="center"/>
             </w:pPr>
             <w:r>
@@ -3755,7 +3305,7 @@
           </w:tcPr>
           <w:p>
             <w:pPr>
-              <w:pStyle w:val="a1"/>
+              <w:pStyle w:val="a7"/>
               <w:jc w:val="center"/>
             </w:pPr>
             <w:r>
@@ -3770,7 +3320,7 @@
           </w:tcPr>
           <w:p>
             <w:pPr>
-              <w:pStyle w:val="a1"/>
+              <w:pStyle w:val="a7"/>
               <w:jc w:val="center"/>
             </w:pPr>
             <w:r>
@@ -3785,7 +3335,7 @@
           </w:tcPr>
           <w:p>
             <w:pPr>
-              <w:pStyle w:val="a1"/>
+              <w:pStyle w:val="a7"/>
               <w:jc w:val="center"/>
             </w:pPr>
             <w:r>
@@ -3800,7 +3350,7 @@
           </w:tcPr>
           <w:p>
             <w:pPr>
-              <w:pStyle w:val="a1"/>
+              <w:pStyle w:val="a7"/>
               <w:jc w:val="center"/>
             </w:pPr>
             <w:r>
@@ -3815,7 +3365,7 @@
           </w:tcPr>
           <w:p>
             <w:pPr>
-              <w:pStyle w:val="a1"/>
+              <w:pStyle w:val="a7"/>
               <w:jc w:val="center"/>
             </w:pPr>
             <w:r>
@@ -3837,7 +3387,7 @@
           </w:tcPr>
           <w:p>
             <w:pPr>
-              <w:pStyle w:val="a1"/>
+              <w:pStyle w:val="a7"/>
               <w:jc w:val="center"/>
             </w:pPr>
             <w:r>
@@ -3856,7 +3406,7 @@
           </w:tcPr>
           <w:p>
             <w:pPr>
-              <w:pStyle w:val="a1"/>
+              <w:pStyle w:val="a7"/>
               <w:jc w:val="center"/>
               <w:rPr>
                 <w:lang w:val="en-US"/>
@@ -3904,7 +3454,7 @@
           </w:tcPr>
           <w:p>
             <w:pPr>
-              <w:pStyle w:val="a1"/>
+              <w:pStyle w:val="a7"/>
               <w:jc w:val="center"/>
               <w:rPr>
                 <w:sz w:val="2"/>
@@ -3927,7 +3477,7 @@
           </w:tcPr>
           <w:p>
             <w:pPr>
-              <w:pStyle w:val="a1"/>
+              <w:pStyle w:val="a7"/>
               <w:jc w:val="center"/>
               <w:rPr>
                 <w:sz w:val="2"/>
@@ -3950,7 +3500,7 @@
           </w:tcPr>
           <w:p>
             <w:pPr>
-              <w:pStyle w:val="a1"/>
+              <w:pStyle w:val="a7"/>
               <w:jc w:val="center"/>
               <w:rPr>
                 <w:sz w:val="2"/>
@@ -3973,7 +3523,7 @@
           </w:tcPr>
           <w:p>
             <w:pPr>
-              <w:pStyle w:val="a1"/>
+              <w:pStyle w:val="a7"/>
               <w:jc w:val="center"/>
               <w:rPr>
                 <w:sz w:val="2"/>
@@ -3995,7 +3545,7 @@
           </w:tcPr>
           <w:p>
             <w:pPr>
-              <w:pStyle w:val="a1"/>
+              <w:pStyle w:val="a7"/>
               <w:jc w:val="center"/>
               <w:rPr>
                 <w:sz w:val="2"/>
@@ -4020,7 +3570,7 @@
           </w:tcPr>
           <w:p>
             <w:pPr>
-              <w:pStyle w:val="a1"/>
+              <w:pStyle w:val="a7"/>
               <w:jc w:val="center"/>
               <w:rPr>
                 <w:szCs w:val="26"/>
@@ -4047,7 +3597,7 @@
           </w:tcPr>
           <w:p>
             <w:pPr>
-              <w:pStyle w:val="a1"/>
+              <w:pStyle w:val="a7"/>
               <w:jc w:val="center"/>
               <w:rPr>
                 <w:szCs w:val="26"/>
@@ -4085,7 +3635,7 @@
           </w:tcPr>
           <w:p>
             <w:pPr>
-              <w:pStyle w:val="a1"/>
+              <w:pStyle w:val="a7"/>
               <w:jc w:val="center"/>
               <w:rPr>
                 <w:szCs w:val="26"/>
@@ -4112,7 +3662,7 @@
           </w:tcPr>
           <w:p>
             <w:pPr>
-              <w:pStyle w:val="a1"/>
+              <w:pStyle w:val="a7"/>
               <w:jc w:val="center"/>
               <w:rPr>
                 <w:szCs w:val="26"/>
@@ -4144,7 +3694,7 @@
           </w:tcPr>
           <w:p>
             <w:pPr>
-              <w:pStyle w:val="a1"/>
+              <w:pStyle w:val="a7"/>
               <w:jc w:val="center"/>
               <w:rPr>
                 <w:sz w:val="2"/>
@@ -4167,7 +3717,7 @@
           </w:tcPr>
           <w:p>
             <w:pPr>
-              <w:pStyle w:val="a1"/>
+              <w:pStyle w:val="a7"/>
               <w:jc w:val="center"/>
               <w:rPr>
                 <w:sz w:val="2"/>
@@ -4190,7 +3740,7 @@
           </w:tcPr>
           <w:p>
             <w:pPr>
-              <w:pStyle w:val="a1"/>
+              <w:pStyle w:val="a7"/>
               <w:jc w:val="center"/>
               <w:rPr>
                 <w:sz w:val="2"/>
@@ -4213,7 +3763,7 @@
           </w:tcPr>
           <w:p>
             <w:pPr>
-              <w:pStyle w:val="a1"/>
+              <w:pStyle w:val="a7"/>
               <w:jc w:val="center"/>
               <w:rPr>
                 <w:sz w:val="2"/>
@@ -4235,7 +3785,7 @@
           </w:tcPr>
           <w:p>
             <w:pPr>
-              <w:pStyle w:val="a1"/>
+              <w:pStyle w:val="a7"/>
               <w:jc w:val="center"/>
               <w:rPr>
                 <w:sz w:val="2"/>
@@ -4256,7 +3806,7 @@
           </w:tcPr>
           <w:p>
             <w:pPr>
-              <w:pStyle w:val="a1"/>
+              <w:pStyle w:val="a7"/>
               <w:jc w:val="center"/>
             </w:pPr>
             <w:r>
@@ -4271,7 +3821,7 @@
           </w:tcPr>
           <w:p>
             <w:pPr>
-              <w:pStyle w:val="a1"/>
+              <w:pStyle w:val="a7"/>
               <w:jc w:val="center"/>
             </w:pPr>
             <w:r>
@@ -4292,7 +3842,7 @@
           </w:tcPr>
           <w:p>
             <w:pPr>
-              <w:pStyle w:val="a1"/>
+              <w:pStyle w:val="a7"/>
               <w:jc w:val="center"/>
             </w:pPr>
             <w:r>
@@ -4313,7 +3863,7 @@
           </w:tcPr>
           <w:p>
             <w:pPr>
-              <w:pStyle w:val="a1"/>
+              <w:pStyle w:val="a7"/>
               <w:jc w:val="center"/>
             </w:pPr>
             <w:r>
@@ -4334,7 +3884,7 @@
           </w:tcPr>
           <w:p>
             <w:pPr>
-              <w:pStyle w:val="a1"/>
+              <w:pStyle w:val="a7"/>
               <w:jc w:val="center"/>
             </w:pPr>
             <w:r>
@@ -4355,7 +3905,7 @@
           </w:tcPr>
           <w:p>
             <w:pPr>
-              <w:pStyle w:val="a1"/>
+              <w:pStyle w:val="a7"/>
               <w:jc w:val="center"/>
             </w:pPr>
             <w:r>
@@ -4376,7 +3926,7 @@
           </w:tcPr>
           <w:p>
             <w:pPr>
-              <w:pStyle w:val="a1"/>
+              <w:pStyle w:val="a7"/>
               <w:jc w:val="center"/>
             </w:pPr>
             <w:r>
@@ -4397,7 +3947,7 @@
           </w:tcPr>
           <w:p>
             <w:pPr>
-              <w:pStyle w:val="a1"/>
+              <w:pStyle w:val="a7"/>
               <w:jc w:val="center"/>
             </w:pPr>
             <w:r>
@@ -4418,7 +3968,7 @@
           </w:tcPr>
           <w:p>
             <w:pPr>
-              <w:pStyle w:val="a1"/>
+              <w:pStyle w:val="a7"/>
               <w:jc w:val="center"/>
             </w:pPr>
             <w:r>
@@ -4446,7 +3996,7 @@
           </w:tcPr>
           <w:p>
             <w:pPr>
-              <w:pStyle w:val="a1"/>
+              <w:pStyle w:val="a7"/>
               <w:jc w:val="center"/>
             </w:pPr>
             <w:r>
@@ -4465,7 +4015,7 @@
           </w:tcPr>
           <w:p>
             <w:pPr>
-              <w:pStyle w:val="a1"/>
+              <w:pStyle w:val="a7"/>
               <w:jc w:val="center"/>
               <w:rPr>
                 <w:lang w:val="en-US"/>
@@ -4506,7 +4056,7 @@
     </w:p>
     <w:tbl>
       <w:tblPr>
-        <w:tblStyle w:val="TableGrid"/>
+        <w:tblStyle w:val="ac"/>
         <w:tblW w:w="0" w:type="auto"/>
         <w:jc w:val="center"/>
         <w:tblLook w:val="04A0" w:firstRow="1" w:lastRow="0" w:firstColumn="1" w:lastColumn="0" w:noHBand="0" w:noVBand="1"/>
@@ -4527,7 +4077,7 @@
           </w:tcPr>
           <w:p>
             <w:pPr>
-              <w:pStyle w:val="a1"/>
+              <w:pStyle w:val="a7"/>
               <w:jc w:val="center"/>
               <w:rPr>
                 <w:lang w:val="en-US"/>
@@ -4545,7 +4095,7 @@
           </w:tcPr>
           <w:p>
             <w:pPr>
-              <w:pStyle w:val="a1"/>
+              <w:pStyle w:val="a7"/>
               <w:jc w:val="center"/>
             </w:pPr>
             <w:r>
@@ -4560,11 +4110,11 @@
           </w:tcPr>
           <w:p>
             <w:pPr>
-              <w:pStyle w:val="a1"/>
-              <w:jc w:val="center"/>
-            </w:pPr>
-            <w:r>
-              <w:t>Действие</w:t>
+              <w:pStyle w:val="a7"/>
+              <w:jc w:val="center"/>
+            </w:pPr>
+            <w:r>
+              <w:t>Назначение</w:t>
             </w:r>
           </w:p>
         </w:tc>
@@ -4580,7 +4130,7 @@
           </w:tcPr>
           <w:p>
             <w:pPr>
-              <w:pStyle w:val="a1"/>
+              <w:pStyle w:val="a7"/>
               <w:jc w:val="center"/>
               <w:rPr>
                 <w:lang w:val="en-US"/>
@@ -4595,7 +4145,7 @@
           </w:p>
           <w:p>
             <w:pPr>
-              <w:pStyle w:val="a1"/>
+              <w:pStyle w:val="a7"/>
               <w:jc w:val="center"/>
             </w:pPr>
             <w:r>
@@ -4625,53 +4175,29 @@
           </w:tcPr>
           <w:p>
             <w:pPr>
-              <w:pStyle w:val="a1"/>
-              <w:jc w:val="center"/>
-            </w:pPr>
-            <w:r>
-              <w:rPr>
-                <w:lang w:val="en-US"/>
-              </w:rPr>
-              <w:t xml:space="preserve">ASCII – </w:t>
-            </w:r>
-            <w:r>
-              <w:rPr>
-                <w:lang w:val="en-US"/>
-              </w:rPr>
-              <w:t>'</w:t>
-            </w:r>
-            <w:r>
-              <w:rPr>
-                <w:lang w:val="en-US"/>
-              </w:rPr>
-              <w:t>s</w:t>
-            </w:r>
-            <w:r>
-              <w:rPr>
-                <w:lang w:val="en-US"/>
-              </w:rPr>
-              <w:t>'</w:t>
-            </w:r>
-          </w:p>
-          <w:p>
-            <w:pPr>
-              <w:pStyle w:val="a1"/>
-              <w:jc w:val="center"/>
-              <w:rPr>
-                <w:lang w:val="en-US"/>
-              </w:rPr>
-            </w:pPr>
-            <w:r>
-              <w:rPr>
-                <w:lang w:val="en-US"/>
-              </w:rPr>
-              <w:t>Binary – 0b</w:t>
-            </w:r>
-            <w:r>
-              <w:rPr>
-                <w:lang w:val="en-US"/>
-              </w:rPr>
-              <w:t>01110011</w:t>
+              <w:pStyle w:val="a7"/>
+              <w:jc w:val="center"/>
+            </w:pPr>
+            <w:r>
+              <w:rPr>
+                <w:lang w:val="en-US"/>
+              </w:rPr>
+              <w:t>ASCII – 's'</w:t>
+            </w:r>
+          </w:p>
+          <w:p>
+            <w:pPr>
+              <w:pStyle w:val="a7"/>
+              <w:jc w:val="center"/>
+              <w:rPr>
+                <w:lang w:val="en-US"/>
+              </w:rPr>
+            </w:pPr>
+            <w:r>
+              <w:rPr>
+                <w:lang w:val="en-US"/>
+              </w:rPr>
+              <w:t>Binary – 0b01110011</w:t>
             </w:r>
           </w:p>
         </w:tc>
@@ -4682,7 +4208,7 @@
           </w:tcPr>
           <w:p>
             <w:pPr>
-              <w:pStyle w:val="a1"/>
+              <w:pStyle w:val="a7"/>
               <w:jc w:val="center"/>
             </w:pPr>
             <w:r>
@@ -4703,7 +4229,7 @@
           </w:tcPr>
           <w:p>
             <w:pPr>
-              <w:pStyle w:val="a1"/>
+              <w:pStyle w:val="a7"/>
               <w:jc w:val="center"/>
               <w:rPr>
                 <w:lang w:val="en-US"/>
@@ -4724,7 +4250,7 @@
           </w:tcPr>
           <w:p>
             <w:pPr>
-              <w:pStyle w:val="a1"/>
+              <w:pStyle w:val="a7"/>
               <w:jc w:val="center"/>
               <w:rPr>
                 <w:rFonts w:ascii="Cambria Math" w:hAnsi="Cambria Math"/>
@@ -4756,11 +4282,11 @@
           </w:tcPr>
           <w:p>
             <w:pPr>
-              <w:pStyle w:val="a1"/>
-              <w:jc w:val="center"/>
-            </w:pPr>
-            <w:r>
-              <w:t>Оставить текущую частоту</w:t>
+              <w:pStyle w:val="a7"/>
+              <w:jc w:val="center"/>
+            </w:pPr>
+            <w:r>
+              <w:t>Выходной сигнал</w:t>
             </w:r>
           </w:p>
         </w:tc>
@@ -4776,7 +4302,7 @@
           </w:tcPr>
           <w:p>
             <w:pPr>
-              <w:pStyle w:val="a1"/>
+              <w:pStyle w:val="a7"/>
               <w:jc w:val="center"/>
               <w:rPr>
                 <w:lang w:val="en-US"/>
@@ -4791,7 +4317,7 @@
           </w:p>
           <w:p>
             <w:pPr>
-              <w:pStyle w:val="a1"/>
+              <w:pStyle w:val="a7"/>
               <w:jc w:val="center"/>
               <w:rPr>
                 <w:lang w:val="en-US"/>
@@ -4812,50 +4338,26 @@
           </w:tcPr>
           <w:p>
             <w:pPr>
-              <w:pStyle w:val="a1"/>
-              <w:jc w:val="center"/>
-            </w:pPr>
-            <w:r>
-              <w:rPr>
-                <w:lang w:val="en-US"/>
-              </w:rPr>
-              <w:t xml:space="preserve">ASCII – </w:t>
-            </w:r>
-            <w:r>
-              <w:rPr>
-                <w:lang w:val="en-US"/>
-              </w:rPr>
-              <w:t>'</w:t>
-            </w:r>
-            <w:r>
-              <w:rPr>
-                <w:lang w:val="en-US"/>
-              </w:rPr>
-              <w:t>e</w:t>
-            </w:r>
-            <w:r>
-              <w:rPr>
-                <w:lang w:val="en-US"/>
-              </w:rPr>
-              <w:t>'</w:t>
-            </w:r>
-          </w:p>
-          <w:p>
-            <w:pPr>
-              <w:pStyle w:val="a1"/>
-              <w:jc w:val="center"/>
-            </w:pPr>
-            <w:r>
-              <w:rPr>
-                <w:lang w:val="en-US"/>
-              </w:rPr>
-              <w:t>Binary – 0b</w:t>
-            </w:r>
-            <w:r>
-              <w:rPr>
-                <w:lang w:val="en-US"/>
-              </w:rPr>
-              <w:t>01100101</w:t>
+              <w:pStyle w:val="a7"/>
+              <w:jc w:val="center"/>
+            </w:pPr>
+            <w:r>
+              <w:rPr>
+                <w:lang w:val="en-US"/>
+              </w:rPr>
+              <w:t>ASCII – 'e'</w:t>
+            </w:r>
+          </w:p>
+          <w:p>
+            <w:pPr>
+              <w:pStyle w:val="a7"/>
+              <w:jc w:val="center"/>
+            </w:pPr>
+            <w:r>
+              <w:rPr>
+                <w:lang w:val="en-US"/>
+              </w:rPr>
+              <w:t>Binary – 0b01100101</w:t>
             </w:r>
           </w:p>
         </w:tc>
@@ -4866,7 +4368,7 @@
           </w:tcPr>
           <w:p>
             <w:pPr>
-              <w:pStyle w:val="a1"/>
+              <w:pStyle w:val="a7"/>
               <w:jc w:val="center"/>
             </w:pPr>
             <w:r>
@@ -4876,6 +4378,280 @@
         </w:tc>
       </w:tr>
     </w:tbl>
+    <w:p>
+      <w:pPr>
+        <w:rPr>
+          <w:b/>
+        </w:rPr>
+      </w:pPr>
+    </w:p>
+    <w:p>
+      <w:pPr>
+        <w:rPr>
+          <w:b/>
+        </w:rPr>
+      </w:pPr>
+    </w:p>
+    <w:p>
+      <w:pPr>
+        <w:rPr>
+          <w:b/>
+        </w:rPr>
+      </w:pPr>
+    </w:p>
+    <w:p>
+      <w:pPr>
+        <w:rPr>
+          <w:b/>
+        </w:rPr>
+      </w:pPr>
+    </w:p>
+    <w:p>
+      <w:pPr>
+        <w:rPr>
+          <w:b/>
+        </w:rPr>
+      </w:pPr>
+    </w:p>
+    <w:p>
+      <w:pPr>
+        <w:rPr>
+          <w:b/>
+        </w:rPr>
+      </w:pPr>
+    </w:p>
+    <w:p>
+      <w:pPr>
+        <w:rPr>
+          <w:b/>
+        </w:rPr>
+      </w:pPr>
+    </w:p>
+    <w:p>
+      <w:pPr>
+        <w:rPr>
+          <w:b/>
+        </w:rPr>
+      </w:pPr>
+    </w:p>
+    <w:p>
+      <w:pPr>
+        <w:rPr>
+          <w:b/>
+        </w:rPr>
+      </w:pPr>
+    </w:p>
+    <w:p>
+      <w:pPr>
+        <w:rPr>
+          <w:b/>
+        </w:rPr>
+      </w:pPr>
+    </w:p>
+    <w:p>
+      <w:pPr>
+        <w:rPr>
+          <w:b/>
+        </w:rPr>
+      </w:pPr>
+    </w:p>
+    <w:p>
+      <w:pPr>
+        <w:rPr>
+          <w:b/>
+        </w:rPr>
+      </w:pPr>
+      <w:r>
+        <w:rPr>
+          <w:b/>
+        </w:rPr>
+        <w:lastRenderedPageBreak/>
+        <w:t xml:space="preserve">Описание модуля </w:t>
+      </w:r>
+      <w:r>
+        <w:rPr>
+          <w:b/>
+          <w:lang w:val="en-US"/>
+        </w:rPr>
+        <w:t>SignalGenerator</w:t>
+      </w:r>
+      <w:r>
+        <w:rPr>
+          <w:b/>
+        </w:rPr>
+        <w:t>:</w:t>
+      </w:r>
+      <w:r>
+        <w:t xml:space="preserve"> модуль</w:t>
+      </w:r>
+      <w:r>
+        <w:t xml:space="preserve"> производит генерацию выбранного командой </w:t>
+      </w:r>
+      <w:r>
+        <w:rPr>
+          <w:lang w:val="en-US"/>
+        </w:rPr>
+        <w:t>sig</w:t>
+      </w:r>
+      <w:r>
+        <w:t>_</w:t>
+      </w:r>
+      <w:r>
+        <w:rPr>
+          <w:lang w:val="en-US"/>
+        </w:rPr>
+        <w:t>number</w:t>
+      </w:r>
+      <w:r>
+        <w:t xml:space="preserve"> сигнала с заданным коэффициентом частоты </w:t>
+      </w:r>
+      <w:r>
+        <w:rPr>
+          <w:lang w:val="en-US"/>
+        </w:rPr>
+        <w:t>adder</w:t>
+      </w:r>
+      <w:r>
+        <w:t>. Генерация сигнала происходит в диапазоне частот от 1 Гц до 200 МГц.</w:t>
+      </w:r>
+    </w:p>
+    <w:p>
+      <w:pPr>
+        <w:rPr>
+          <w:b/>
+        </w:rPr>
+      </w:pPr>
+      <w:r>
+        <w:rPr>
+          <w:b/>
+        </w:rPr>
+        <w:t xml:space="preserve">Описание модуля </w:t>
+      </w:r>
+      <w:r>
+        <w:rPr>
+          <w:b/>
+        </w:rPr>
+        <w:t>AmplitudeChanger</w:t>
+      </w:r>
+      <w:r>
+        <w:rPr>
+          <w:b/>
+        </w:rPr>
+        <w:t>:</w:t>
+      </w:r>
+      <w:r>
+        <w:t xml:space="preserve"> модуль</w:t>
+      </w:r>
+      <w:r>
+        <w:t xml:space="preserve"> производит </w:t>
+      </w:r>
+      <w:r>
+        <w:t xml:space="preserve">настройку амплитуды выходного сигнала с помощью заданного коэффициента амплитуды </w:t>
+      </w:r>
+      <w:r>
+        <w:rPr>
+          <w:lang w:val="en-US"/>
+        </w:rPr>
+        <w:t>amplitude</w:t>
+      </w:r>
+      <w:r>
+        <w:t>. Настройка</w:t>
+      </w:r>
+      <w:r>
+        <w:t xml:space="preserve"> </w:t>
+      </w:r>
+      <w:r>
+        <w:t xml:space="preserve">амплитуды </w:t>
+      </w:r>
+      <w:r>
+        <w:t xml:space="preserve">сигнала происходит в диапазоне от </w:t>
+      </w:r>
+      <w:r>
+        <w:t>0</w:t>
+      </w:r>
+      <w:r>
+        <w:t xml:space="preserve"> </w:t>
+      </w:r>
+      <w:r>
+        <w:t>В</w:t>
+      </w:r>
+      <w:r>
+        <w:t xml:space="preserve"> до </w:t>
+      </w:r>
+      <w:r>
+        <w:t>максимального значения, заданного в программе для компьютера и до максимального напряжения выводов ПЛИС</w:t>
+      </w:r>
+      <w:r>
+        <w:t>.</w:t>
+      </w:r>
+    </w:p>
+    <w:p>
+      <w:r>
+        <w:rPr>
+          <w:b/>
+        </w:rPr>
+        <w:t xml:space="preserve">Описание модуля </w:t>
+      </w:r>
+      <w:r>
+        <w:rPr>
+          <w:b/>
+          <w:lang w:val="en-US"/>
+        </w:rPr>
+        <w:t>PCF</w:t>
+      </w:r>
+      <w:r>
+        <w:rPr>
+          <w:b/>
+        </w:rPr>
+        <w:t>8591</w:t>
+      </w:r>
+      <w:r>
+        <w:rPr>
+          <w:b/>
+          <w:lang w:val="en-US"/>
+        </w:rPr>
+        <w:t>Transmitter</w:t>
+      </w:r>
+      <w:r>
+        <w:rPr>
+          <w:b/>
+        </w:rPr>
+        <w:t>:</w:t>
+      </w:r>
+      <w:r>
+        <w:t xml:space="preserve"> модуль</w:t>
+      </w:r>
+      <w:r>
+        <w:t xml:space="preserve"> </w:t>
+      </w:r>
+      <w:r>
+        <w:t xml:space="preserve">отвечает за передачу сигнала на микросхему </w:t>
+      </w:r>
+      <w:r>
+        <w:rPr>
+          <w:lang w:val="en-US"/>
+        </w:rPr>
+        <w:t>PCF</w:t>
+      </w:r>
+      <w:r>
+        <w:t>8591</w:t>
+      </w:r>
+      <w:r>
+        <w:t>. Максимальная частота</w:t>
+      </w:r>
+      <w:r>
+        <w:t xml:space="preserve"> </w:t>
+      </w:r>
+      <w:r>
+        <w:t>выходного сигнала равна</w:t>
+      </w:r>
+      <w:r>
+        <w:t xml:space="preserve"> 11.1 КГц</w:t>
+      </w:r>
+      <w:r>
+        <w:t>. Это накладывает следующее ограничение: частота генерации сигнала должна лежать в пределах от 1 до 11.1 КГц, иначе будут появляться визуальные ошибки выходного сигнала.</w:t>
+      </w:r>
+    </w:p>
     <w:p/>
     <w:p/>
     <w:p/>
@@ -4889,11 +4665,20 @@
     <w:p/>
     <w:p/>
     <w:p/>
-    <w:p>
-      <w:pPr>
-        <w:pStyle w:val="a"/>
-      </w:pPr>
-      <w:r>
+    <w:p/>
+    <w:p/>
+    <w:p/>
+    <w:p/>
+    <w:p/>
+    <w:p/>
+    <w:p/>
+    <w:p/>
+    <w:p>
+      <w:pPr>
+        <w:pStyle w:val="a5"/>
+      </w:pPr>
+      <w:r>
+        <w:lastRenderedPageBreak/>
         <w:t xml:space="preserve">// </w:t>
       </w:r>
       <w:r>
@@ -4917,7 +4702,7 @@
     </w:p>
     <w:p>
       <w:pPr>
-        <w:pStyle w:val="a1"/>
+        <w:pStyle w:val="a7"/>
         <w:jc w:val="center"/>
       </w:pPr>
       <w:r>
@@ -4954,7 +4739,7 @@
     <w:p/>
     <w:p>
       <w:pPr>
-        <w:pStyle w:val="Heading1"/>
+        <w:pStyle w:val="1"/>
       </w:pPr>
       <w:r>
         <w:lastRenderedPageBreak/>
@@ -4971,7 +4756,7 @@
     </w:p>
     <w:p>
       <w:pPr>
-        <w:pStyle w:val="ListParagraph"/>
+        <w:pStyle w:val="ab"/>
         <w:numPr>
           <w:ilvl w:val="0"/>
           <w:numId w:val="5"/>
@@ -4980,7 +4765,7 @@
       <w:r>
         <w:t xml:space="preserve">Модуль </w:t>
       </w:r>
-      <w:bookmarkStart w:id="0" w:name="_Hlk147673130"/>
+      <w:bookmarkStart w:id="1" w:name="_Hlk147673130"/>
       <w:r>
         <w:rPr>
           <w:lang w:val="en-US"/>
@@ -4999,7 +4784,7 @@
       <w:r>
         <w:t xml:space="preserve"> </w:t>
       </w:r>
-      <w:bookmarkEnd w:id="0"/>
+      <w:bookmarkEnd w:id="1"/>
       <w:r>
         <w:t xml:space="preserve">принимает 8-битное слово и подает его на вход модуля </w:t>
       </w:r>
@@ -5024,7 +4809,7 @@
     </w:p>
     <w:p>
       <w:pPr>
-        <w:pStyle w:val="ListParagraph"/>
+        <w:pStyle w:val="ab"/>
         <w:numPr>
           <w:ilvl w:val="0"/>
           <w:numId w:val="5"/>
@@ -5087,7 +4872,7 @@
     </w:p>
     <w:p>
       <w:pPr>
-        <w:pStyle w:val="ListParagraph"/>
+        <w:pStyle w:val="ab"/>
         <w:numPr>
           <w:ilvl w:val="0"/>
           <w:numId w:val="5"/>
@@ -5105,7 +4890,7 @@
 </file>
 
 <file path=word/endnotes.xml><?xml version="1.0" encoding="utf-8"?>
-<w:endnotes xmlns:wpc="http://schemas.microsoft.com/office/word/2010/wordprocessingCanvas" xmlns:cx="http://schemas.microsoft.com/office/drawing/2014/chartex" xmlns:cx1="http://schemas.microsoft.com/office/drawing/2015/9/8/chartex" xmlns:cx2="http://schemas.microsoft.com/office/drawing/2015/10/21/chartex" xmlns:cx3="http://schemas.microsoft.com/office/drawing/2016/5/9/chartex" xmlns:cx4="http://schemas.microsoft.com/office/drawing/2016/5/10/chartex" xmlns:cx5="http://schemas.microsoft.com/office/drawing/2016/5/11/chartex" xmlns:cx6="http://schemas.microsoft.com/office/drawing/2016/5/12/chartex" xmlns:cx7="http://schemas.microsoft.com/office/drawing/2016/5/13/chartex" xmlns:cx8="http://schemas.microsoft.com/office/drawing/2016/5/14/chartex" xmlns:mc="http://schemas.openxmlformats.org/markup-compatibility/2006" xmlns:aink="http://schemas.microsoft.com/office/drawing/2016/ink" xmlns:am3d="http://schemas.microsoft.com/office/drawing/2017/model3d" xmlns:o="urn:schemas-microsoft-com:office:office" xmlns:r="http://schemas.openxmlformats.org/officeDocument/2006/relationships" xmlns:m="http://schemas.openxmlformats.org/officeDocument/2006/math" xmlns:v="urn:schemas-microsoft-com:vml" xmlns:wp14="http://schemas.microsoft.com/office/word/2010/wordprocessingDrawing" xmlns:wp="http://schemas.openxmlformats.org/drawingml/2006/wordprocessingDrawing" xmlns:w10="urn:schemas-microsoft-com:office:word" xmlns:w="http://schemas.openxmlformats.org/wordprocessingml/2006/main" xmlns:w14="http://schemas.microsoft.com/office/word/2010/wordml" xmlns:w15="http://schemas.microsoft.com/office/word/2012/wordml" xmlns:w16cex="http://schemas.microsoft.com/office/word/2018/wordml/cex" xmlns:w16cid="http://schemas.microsoft.com/office/word/2016/wordml/cid" xmlns:w16="http://schemas.microsoft.com/office/word/2018/wordml" xmlns:w16sdtdh="http://schemas.microsoft.com/office/word/2020/wordml/sdtdatahash" xmlns:w16se="http://schemas.microsoft.com/office/word/2015/wordml/symex" xmlns:wpg="http://schemas.microsoft.com/office/word/2010/wordprocessingGroup" xmlns:wpi="http://schemas.microsoft.com/office/word/2010/wordprocessingInk" xmlns:wne="http://schemas.microsoft.com/office/word/2006/wordml" xmlns:wps="http://schemas.microsoft.com/office/word/2010/wordprocessingShape" mc:Ignorable="w14 w15 w16se w16cid w16 w16cex w16sdtdh wp14">
+<w:endnotes xmlns:wpc="http://schemas.microsoft.com/office/word/2010/wordprocessingCanvas" xmlns:cx="http://schemas.microsoft.com/office/drawing/2014/chartex" xmlns:cx1="http://schemas.microsoft.com/office/drawing/2015/9/8/chartex" xmlns:mc="http://schemas.openxmlformats.org/markup-compatibility/2006" xmlns:o="urn:schemas-microsoft-com:office:office" xmlns:r="http://schemas.openxmlformats.org/officeDocument/2006/relationships" xmlns:m="http://schemas.openxmlformats.org/officeDocument/2006/math" xmlns:v="urn:schemas-microsoft-com:vml" xmlns:wp14="http://schemas.microsoft.com/office/word/2010/wordprocessingDrawing" xmlns:wp="http://schemas.openxmlformats.org/drawingml/2006/wordprocessingDrawing" xmlns:w10="urn:schemas-microsoft-com:office:word" xmlns:w="http://schemas.openxmlformats.org/wordprocessingml/2006/main" xmlns:w14="http://schemas.microsoft.com/office/word/2010/wordml" xmlns:w15="http://schemas.microsoft.com/office/word/2012/wordml" xmlns:w16se="http://schemas.microsoft.com/office/word/2015/wordml/symex" xmlns:wpg="http://schemas.microsoft.com/office/word/2010/wordprocessingGroup" xmlns:wpi="http://schemas.microsoft.com/office/word/2010/wordprocessingInk" xmlns:wne="http://schemas.microsoft.com/office/word/2006/wordml" xmlns:wps="http://schemas.microsoft.com/office/word/2010/wordprocessingShape" mc:Ignorable="w14 w15 w16se wp14">
   <w:endnote w:type="separator" w:id="-1">
     <w:p>
       <w:pPr>
@@ -5130,7 +4915,7 @@
 </file>
 
 <file path=word/footnotes.xml><?xml version="1.0" encoding="utf-8"?>
-<w:footnotes xmlns:wpc="http://schemas.microsoft.com/office/word/2010/wordprocessingCanvas" xmlns:cx="http://schemas.microsoft.com/office/drawing/2014/chartex" xmlns:cx1="http://schemas.microsoft.com/office/drawing/2015/9/8/chartex" xmlns:cx2="http://schemas.microsoft.com/office/drawing/2015/10/21/chartex" xmlns:cx3="http://schemas.microsoft.com/office/drawing/2016/5/9/chartex" xmlns:cx4="http://schemas.microsoft.com/office/drawing/2016/5/10/chartex" xmlns:cx5="http://schemas.microsoft.com/office/drawing/2016/5/11/chartex" xmlns:cx6="http://schemas.microsoft.com/office/drawing/2016/5/12/chartex" xmlns:cx7="http://schemas.microsoft.com/office/drawing/2016/5/13/chartex" xmlns:cx8="http://schemas.microsoft.com/office/drawing/2016/5/14/chartex" xmlns:mc="http://schemas.openxmlformats.org/markup-compatibility/2006" xmlns:aink="http://schemas.microsoft.com/office/drawing/2016/ink" xmlns:am3d="http://schemas.microsoft.com/office/drawing/2017/model3d" xmlns:o="urn:schemas-microsoft-com:office:office" xmlns:r="http://schemas.openxmlformats.org/officeDocument/2006/relationships" xmlns:m="http://schemas.openxmlformats.org/officeDocument/2006/math" xmlns:v="urn:schemas-microsoft-com:vml" xmlns:wp14="http://schemas.microsoft.com/office/word/2010/wordprocessingDrawing" xmlns:wp="http://schemas.openxmlformats.org/drawingml/2006/wordprocessingDrawing" xmlns:w10="urn:schemas-microsoft-com:office:word" xmlns:w="http://schemas.openxmlformats.org/wordprocessingml/2006/main" xmlns:w14="http://schemas.microsoft.com/office/word/2010/wordml" xmlns:w15="http://schemas.microsoft.com/office/word/2012/wordml" xmlns:w16cex="http://schemas.microsoft.com/office/word/2018/wordml/cex" xmlns:w16cid="http://schemas.microsoft.com/office/word/2016/wordml/cid" xmlns:w16="http://schemas.microsoft.com/office/word/2018/wordml" xmlns:w16sdtdh="http://schemas.microsoft.com/office/word/2020/wordml/sdtdatahash" xmlns:w16se="http://schemas.microsoft.com/office/word/2015/wordml/symex" xmlns:wpg="http://schemas.microsoft.com/office/word/2010/wordprocessingGroup" xmlns:wpi="http://schemas.microsoft.com/office/word/2010/wordprocessingInk" xmlns:wne="http://schemas.microsoft.com/office/word/2006/wordml" xmlns:wps="http://schemas.microsoft.com/office/word/2010/wordprocessingShape" mc:Ignorable="w14 w15 w16se w16cid w16 w16cex w16sdtdh wp14">
+<w:footnotes xmlns:wpc="http://schemas.microsoft.com/office/word/2010/wordprocessingCanvas" xmlns:cx="http://schemas.microsoft.com/office/drawing/2014/chartex" xmlns:cx1="http://schemas.microsoft.com/office/drawing/2015/9/8/chartex" xmlns:mc="http://schemas.openxmlformats.org/markup-compatibility/2006" xmlns:o="urn:schemas-microsoft-com:office:office" xmlns:r="http://schemas.openxmlformats.org/officeDocument/2006/relationships" xmlns:m="http://schemas.openxmlformats.org/officeDocument/2006/math" xmlns:v="urn:schemas-microsoft-com:vml" xmlns:wp14="http://schemas.microsoft.com/office/word/2010/wordprocessingDrawing" xmlns:wp="http://schemas.openxmlformats.org/drawingml/2006/wordprocessingDrawing" xmlns:w10="urn:schemas-microsoft-com:office:word" xmlns:w="http://schemas.openxmlformats.org/wordprocessingml/2006/main" xmlns:w14="http://schemas.microsoft.com/office/word/2010/wordml" xmlns:w15="http://schemas.microsoft.com/office/word/2012/wordml" xmlns:w16se="http://schemas.microsoft.com/office/word/2015/wordml/symex" xmlns:wpg="http://schemas.microsoft.com/office/word/2010/wordprocessingGroup" xmlns:wpi="http://schemas.microsoft.com/office/word/2010/wordprocessingInk" xmlns:wne="http://schemas.microsoft.com/office/word/2006/wordml" xmlns:wps="http://schemas.microsoft.com/office/word/2010/wordprocessingShape" mc:Ignorable="w14 w15 w16se wp14">
   <w:footnote w:type="separator" w:id="-1">
     <w:p>
       <w:pPr>
@@ -5155,7 +4940,7 @@
 </file>
 
 <file path=word/numbering.xml><?xml version="1.0" encoding="utf-8"?>
-<w:numbering xmlns:wpc="http://schemas.microsoft.com/office/word/2010/wordprocessingCanvas" xmlns:cx="http://schemas.microsoft.com/office/drawing/2014/chartex" xmlns:cx1="http://schemas.microsoft.com/office/drawing/2015/9/8/chartex" xmlns:cx2="http://schemas.microsoft.com/office/drawing/2015/10/21/chartex" xmlns:cx3="http://schemas.microsoft.com/office/drawing/2016/5/9/chartex" xmlns:cx4="http://schemas.microsoft.com/office/drawing/2016/5/10/chartex" xmlns:cx5="http://schemas.microsoft.com/office/drawing/2016/5/11/chartex" xmlns:cx6="http://schemas.microsoft.com/office/drawing/2016/5/12/chartex" xmlns:cx7="http://schemas.microsoft.com/office/drawing/2016/5/13/chartex" xmlns:cx8="http://schemas.microsoft.com/office/drawing/2016/5/14/chartex" xmlns:mc="http://schemas.openxmlformats.org/markup-compatibility/2006" xmlns:aink="http://schemas.microsoft.com/office/drawing/2016/ink" xmlns:am3d="http://schemas.microsoft.com/office/drawing/2017/model3d" xmlns:o="urn:schemas-microsoft-com:office:office" xmlns:r="http://schemas.openxmlformats.org/officeDocument/2006/relationships" xmlns:m="http://schemas.openxmlformats.org/officeDocument/2006/math" xmlns:v="urn:schemas-microsoft-com:vml" xmlns:wp14="http://schemas.microsoft.com/office/word/2010/wordprocessingDrawing" xmlns:wp="http://schemas.openxmlformats.org/drawingml/2006/wordprocessingDrawing" xmlns:w10="urn:schemas-microsoft-com:office:word" xmlns:w="http://schemas.openxmlformats.org/wordprocessingml/2006/main" xmlns:w14="http://schemas.microsoft.com/office/word/2010/wordml" xmlns:w15="http://schemas.microsoft.com/office/word/2012/wordml" xmlns:w16cex="http://schemas.microsoft.com/office/word/2018/wordml/cex" xmlns:w16cid="http://schemas.microsoft.com/office/word/2016/wordml/cid" xmlns:w16="http://schemas.microsoft.com/office/word/2018/wordml" xmlns:w16sdtdh="http://schemas.microsoft.com/office/word/2020/wordml/sdtdatahash" xmlns:w16se="http://schemas.microsoft.com/office/word/2015/wordml/symex" xmlns:wpg="http://schemas.microsoft.com/office/word/2010/wordprocessingGroup" xmlns:wpi="http://schemas.microsoft.com/office/word/2010/wordprocessingInk" xmlns:wne="http://schemas.microsoft.com/office/word/2006/wordml" xmlns:wps="http://schemas.microsoft.com/office/word/2010/wordprocessingShape" mc:Ignorable="w14 w15 w16se w16cid w16 w16cex w16sdtdh wp14">
+<w:numbering xmlns:wpc="http://schemas.microsoft.com/office/word/2010/wordprocessingCanvas" xmlns:cx="http://schemas.microsoft.com/office/drawing/2014/chartex" xmlns:cx1="http://schemas.microsoft.com/office/drawing/2015/9/8/chartex" xmlns:mc="http://schemas.openxmlformats.org/markup-compatibility/2006" xmlns:o="urn:schemas-microsoft-com:office:office" xmlns:r="http://schemas.openxmlformats.org/officeDocument/2006/relationships" xmlns:m="http://schemas.openxmlformats.org/officeDocument/2006/math" xmlns:v="urn:schemas-microsoft-com:vml" xmlns:wp14="http://schemas.microsoft.com/office/word/2010/wordprocessingDrawing" xmlns:wp="http://schemas.openxmlformats.org/drawingml/2006/wordprocessingDrawing" xmlns:w10="urn:schemas-microsoft-com:office:word" xmlns:w="http://schemas.openxmlformats.org/wordprocessingml/2006/main" xmlns:w14="http://schemas.microsoft.com/office/word/2010/wordml" xmlns:w15="http://schemas.microsoft.com/office/word/2012/wordml" xmlns:w16se="http://schemas.microsoft.com/office/word/2015/wordml/symex" xmlns:wpg="http://schemas.microsoft.com/office/word/2010/wordprocessingGroup" xmlns:wpi="http://schemas.microsoft.com/office/word/2010/wordprocessingInk" xmlns:wne="http://schemas.microsoft.com/office/word/2006/wordml" xmlns:wps="http://schemas.microsoft.com/office/word/2010/wordprocessingShape" mc:Ignorable="w14 w15 w16se wp14">
   <w:abstractNum w:abstractNumId="0" w15:restartNumberingAfterBreak="0">
     <w:nsid w:val="090A6D9E"/>
     <w:multiLevelType w:val="hybridMultilevel"/>
@@ -5424,6 +5209,118 @@
     </w:lvl>
   </w:abstractNum>
   <w:abstractNum w:abstractNumId="3" w15:restartNumberingAfterBreak="0">
+    <w:nsid w:val="391A648E"/>
+    <w:multiLevelType w:val="hybridMultilevel"/>
+    <w:tmpl w:val="FABA35A0"/>
+    <w:lvl w:ilvl="0" w:tplc="B088BDFC">
+      <w:numFmt w:val="bullet"/>
+      <w:lvlText w:val="-"/>
+      <w:lvlJc w:val="left"/>
+      <w:pPr>
+        <w:ind w:left="1069" w:hanging="360"/>
+      </w:pPr>
+      <w:rPr>
+        <w:rFonts w:ascii="Times New Roman" w:eastAsiaTheme="minorHAnsi" w:hAnsi="Times New Roman" w:cs="Times New Roman" w:hint="default"/>
+      </w:rPr>
+    </w:lvl>
+    <w:lvl w:ilvl="1" w:tplc="04190003" w:tentative="1">
+      <w:start w:val="1"/>
+      <w:numFmt w:val="bullet"/>
+      <w:lvlText w:val="o"/>
+      <w:lvlJc w:val="left"/>
+      <w:pPr>
+        <w:ind w:left="1789" w:hanging="360"/>
+      </w:pPr>
+      <w:rPr>
+        <w:rFonts w:ascii="Courier New" w:hAnsi="Courier New" w:cs="Courier New" w:hint="default"/>
+      </w:rPr>
+    </w:lvl>
+    <w:lvl w:ilvl="2" w:tplc="04190005" w:tentative="1">
+      <w:start w:val="1"/>
+      <w:numFmt w:val="bullet"/>
+      <w:lvlText w:val=""/>
+      <w:lvlJc w:val="left"/>
+      <w:pPr>
+        <w:ind w:left="2509" w:hanging="360"/>
+      </w:pPr>
+      <w:rPr>
+        <w:rFonts w:ascii="Wingdings" w:hAnsi="Wingdings" w:hint="default"/>
+      </w:rPr>
+    </w:lvl>
+    <w:lvl w:ilvl="3" w:tplc="04190001" w:tentative="1">
+      <w:start w:val="1"/>
+      <w:numFmt w:val="bullet"/>
+      <w:lvlText w:val=""/>
+      <w:lvlJc w:val="left"/>
+      <w:pPr>
+        <w:ind w:left="3229" w:hanging="360"/>
+      </w:pPr>
+      <w:rPr>
+        <w:rFonts w:ascii="Symbol" w:hAnsi="Symbol" w:hint="default"/>
+      </w:rPr>
+    </w:lvl>
+    <w:lvl w:ilvl="4" w:tplc="04190003" w:tentative="1">
+      <w:start w:val="1"/>
+      <w:numFmt w:val="bullet"/>
+      <w:lvlText w:val="o"/>
+      <w:lvlJc w:val="left"/>
+      <w:pPr>
+        <w:ind w:left="3949" w:hanging="360"/>
+      </w:pPr>
+      <w:rPr>
+        <w:rFonts w:ascii="Courier New" w:hAnsi="Courier New" w:cs="Courier New" w:hint="default"/>
+      </w:rPr>
+    </w:lvl>
+    <w:lvl w:ilvl="5" w:tplc="04190005" w:tentative="1">
+      <w:start w:val="1"/>
+      <w:numFmt w:val="bullet"/>
+      <w:lvlText w:val=""/>
+      <w:lvlJc w:val="left"/>
+      <w:pPr>
+        <w:ind w:left="4669" w:hanging="360"/>
+      </w:pPr>
+      <w:rPr>
+        <w:rFonts w:ascii="Wingdings" w:hAnsi="Wingdings" w:hint="default"/>
+      </w:rPr>
+    </w:lvl>
+    <w:lvl w:ilvl="6" w:tplc="04190001" w:tentative="1">
+      <w:start w:val="1"/>
+      <w:numFmt w:val="bullet"/>
+      <w:lvlText w:val=""/>
+      <w:lvlJc w:val="left"/>
+      <w:pPr>
+        <w:ind w:left="5389" w:hanging="360"/>
+      </w:pPr>
+      <w:rPr>
+        <w:rFonts w:ascii="Symbol" w:hAnsi="Symbol" w:hint="default"/>
+      </w:rPr>
+    </w:lvl>
+    <w:lvl w:ilvl="7" w:tplc="04190003" w:tentative="1">
+      <w:start w:val="1"/>
+      <w:numFmt w:val="bullet"/>
+      <w:lvlText w:val="o"/>
+      <w:lvlJc w:val="left"/>
+      <w:pPr>
+        <w:ind w:left="6109" w:hanging="360"/>
+      </w:pPr>
+      <w:rPr>
+        <w:rFonts w:ascii="Courier New" w:hAnsi="Courier New" w:cs="Courier New" w:hint="default"/>
+      </w:rPr>
+    </w:lvl>
+    <w:lvl w:ilvl="8" w:tplc="04190005" w:tentative="1">
+      <w:start w:val="1"/>
+      <w:numFmt w:val="bullet"/>
+      <w:lvlText w:val=""/>
+      <w:lvlJc w:val="left"/>
+      <w:pPr>
+        <w:ind w:left="6829" w:hanging="360"/>
+      </w:pPr>
+      <w:rPr>
+        <w:rFonts w:ascii="Wingdings" w:hAnsi="Wingdings" w:hint="default"/>
+      </w:rPr>
+    </w:lvl>
+  </w:abstractNum>
+  <w:abstractNum w:abstractNumId="4" w15:restartNumberingAfterBreak="0">
     <w:nsid w:val="5A22144F"/>
     <w:multiLevelType w:val="hybridMultilevel"/>
     <w:tmpl w:val="10BE9536"/>
@@ -5512,7 +5409,7 @@
       </w:pPr>
     </w:lvl>
   </w:abstractNum>
-  <w:abstractNum w:abstractNumId="4" w15:restartNumberingAfterBreak="0">
+  <w:abstractNum w:abstractNumId="5" w15:restartNumberingAfterBreak="0">
     <w:nsid w:val="63A03B3C"/>
     <w:multiLevelType w:val="hybridMultilevel"/>
     <w:tmpl w:val="E264C8E0"/>
@@ -5599,6 +5496,204 @@
       <w:pPr>
         <w:ind w:left="6829" w:hanging="180"/>
       </w:pPr>
+    </w:lvl>
+  </w:abstractNum>
+  <w:abstractNum w:abstractNumId="6" w15:restartNumberingAfterBreak="0">
+    <w:nsid w:val="63AD36D3"/>
+    <w:multiLevelType w:val="hybridMultilevel"/>
+    <w:tmpl w:val="1C6CA17C"/>
+    <w:lvl w:ilvl="0" w:tplc="0419000F">
+      <w:start w:val="1"/>
+      <w:numFmt w:val="decimal"/>
+      <w:lvlText w:val="%1."/>
+      <w:lvlJc w:val="left"/>
+      <w:pPr>
+        <w:ind w:left="1429" w:hanging="360"/>
+      </w:pPr>
+    </w:lvl>
+    <w:lvl w:ilvl="1" w:tplc="04190019" w:tentative="1">
+      <w:start w:val="1"/>
+      <w:numFmt w:val="lowerLetter"/>
+      <w:lvlText w:val="%2."/>
+      <w:lvlJc w:val="left"/>
+      <w:pPr>
+        <w:ind w:left="2149" w:hanging="360"/>
+      </w:pPr>
+    </w:lvl>
+    <w:lvl w:ilvl="2" w:tplc="0419001B" w:tentative="1">
+      <w:start w:val="1"/>
+      <w:numFmt w:val="lowerRoman"/>
+      <w:lvlText w:val="%3."/>
+      <w:lvlJc w:val="right"/>
+      <w:pPr>
+        <w:ind w:left="2869" w:hanging="180"/>
+      </w:pPr>
+    </w:lvl>
+    <w:lvl w:ilvl="3" w:tplc="0419000F" w:tentative="1">
+      <w:start w:val="1"/>
+      <w:numFmt w:val="decimal"/>
+      <w:lvlText w:val="%4."/>
+      <w:lvlJc w:val="left"/>
+      <w:pPr>
+        <w:ind w:left="3589" w:hanging="360"/>
+      </w:pPr>
+    </w:lvl>
+    <w:lvl w:ilvl="4" w:tplc="04190019" w:tentative="1">
+      <w:start w:val="1"/>
+      <w:numFmt w:val="lowerLetter"/>
+      <w:lvlText w:val="%5."/>
+      <w:lvlJc w:val="left"/>
+      <w:pPr>
+        <w:ind w:left="4309" w:hanging="360"/>
+      </w:pPr>
+    </w:lvl>
+    <w:lvl w:ilvl="5" w:tplc="0419001B" w:tentative="1">
+      <w:start w:val="1"/>
+      <w:numFmt w:val="lowerRoman"/>
+      <w:lvlText w:val="%6."/>
+      <w:lvlJc w:val="right"/>
+      <w:pPr>
+        <w:ind w:left="5029" w:hanging="180"/>
+      </w:pPr>
+    </w:lvl>
+    <w:lvl w:ilvl="6" w:tplc="0419000F" w:tentative="1">
+      <w:start w:val="1"/>
+      <w:numFmt w:val="decimal"/>
+      <w:lvlText w:val="%7."/>
+      <w:lvlJc w:val="left"/>
+      <w:pPr>
+        <w:ind w:left="5749" w:hanging="360"/>
+      </w:pPr>
+    </w:lvl>
+    <w:lvl w:ilvl="7" w:tplc="04190019" w:tentative="1">
+      <w:start w:val="1"/>
+      <w:numFmt w:val="lowerLetter"/>
+      <w:lvlText w:val="%8."/>
+      <w:lvlJc w:val="left"/>
+      <w:pPr>
+        <w:ind w:left="6469" w:hanging="360"/>
+      </w:pPr>
+    </w:lvl>
+    <w:lvl w:ilvl="8" w:tplc="0419001B" w:tentative="1">
+      <w:start w:val="1"/>
+      <w:numFmt w:val="lowerRoman"/>
+      <w:lvlText w:val="%9."/>
+      <w:lvlJc w:val="right"/>
+      <w:pPr>
+        <w:ind w:left="7189" w:hanging="180"/>
+      </w:pPr>
+    </w:lvl>
+  </w:abstractNum>
+  <w:abstractNum w:abstractNumId="7" w15:restartNumberingAfterBreak="0">
+    <w:nsid w:val="73BC3BE0"/>
+    <w:multiLevelType w:val="hybridMultilevel"/>
+    <w:tmpl w:val="9A5E700A"/>
+    <w:lvl w:ilvl="0" w:tplc="B088BDFC">
+      <w:numFmt w:val="bullet"/>
+      <w:lvlText w:val="-"/>
+      <w:lvlJc w:val="left"/>
+      <w:pPr>
+        <w:ind w:left="1429" w:hanging="360"/>
+      </w:pPr>
+      <w:rPr>
+        <w:rFonts w:ascii="Times New Roman" w:eastAsiaTheme="minorHAnsi" w:hAnsi="Times New Roman" w:cs="Times New Roman" w:hint="default"/>
+      </w:rPr>
+    </w:lvl>
+    <w:lvl w:ilvl="1" w:tplc="04190003" w:tentative="1">
+      <w:start w:val="1"/>
+      <w:numFmt w:val="bullet"/>
+      <w:lvlText w:val="o"/>
+      <w:lvlJc w:val="left"/>
+      <w:pPr>
+        <w:ind w:left="2149" w:hanging="360"/>
+      </w:pPr>
+      <w:rPr>
+        <w:rFonts w:ascii="Courier New" w:hAnsi="Courier New" w:cs="Courier New" w:hint="default"/>
+      </w:rPr>
+    </w:lvl>
+    <w:lvl w:ilvl="2" w:tplc="04190005" w:tentative="1">
+      <w:start w:val="1"/>
+      <w:numFmt w:val="bullet"/>
+      <w:lvlText w:val=""/>
+      <w:lvlJc w:val="left"/>
+      <w:pPr>
+        <w:ind w:left="2869" w:hanging="360"/>
+      </w:pPr>
+      <w:rPr>
+        <w:rFonts w:ascii="Wingdings" w:hAnsi="Wingdings" w:hint="default"/>
+      </w:rPr>
+    </w:lvl>
+    <w:lvl w:ilvl="3" w:tplc="04190001" w:tentative="1">
+      <w:start w:val="1"/>
+      <w:numFmt w:val="bullet"/>
+      <w:lvlText w:val=""/>
+      <w:lvlJc w:val="left"/>
+      <w:pPr>
+        <w:ind w:left="3589" w:hanging="360"/>
+      </w:pPr>
+      <w:rPr>
+        <w:rFonts w:ascii="Symbol" w:hAnsi="Symbol" w:hint="default"/>
+      </w:rPr>
+    </w:lvl>
+    <w:lvl w:ilvl="4" w:tplc="04190003" w:tentative="1">
+      <w:start w:val="1"/>
+      <w:numFmt w:val="bullet"/>
+      <w:lvlText w:val="o"/>
+      <w:lvlJc w:val="left"/>
+      <w:pPr>
+        <w:ind w:left="4309" w:hanging="360"/>
+      </w:pPr>
+      <w:rPr>
+        <w:rFonts w:ascii="Courier New" w:hAnsi="Courier New" w:cs="Courier New" w:hint="default"/>
+      </w:rPr>
+    </w:lvl>
+    <w:lvl w:ilvl="5" w:tplc="04190005" w:tentative="1">
+      <w:start w:val="1"/>
+      <w:numFmt w:val="bullet"/>
+      <w:lvlText w:val=""/>
+      <w:lvlJc w:val="left"/>
+      <w:pPr>
+        <w:ind w:left="5029" w:hanging="360"/>
+      </w:pPr>
+      <w:rPr>
+        <w:rFonts w:ascii="Wingdings" w:hAnsi="Wingdings" w:hint="default"/>
+      </w:rPr>
+    </w:lvl>
+    <w:lvl w:ilvl="6" w:tplc="04190001" w:tentative="1">
+      <w:start w:val="1"/>
+      <w:numFmt w:val="bullet"/>
+      <w:lvlText w:val=""/>
+      <w:lvlJc w:val="left"/>
+      <w:pPr>
+        <w:ind w:left="5749" w:hanging="360"/>
+      </w:pPr>
+      <w:rPr>
+        <w:rFonts w:ascii="Symbol" w:hAnsi="Symbol" w:hint="default"/>
+      </w:rPr>
+    </w:lvl>
+    <w:lvl w:ilvl="7" w:tplc="04190003" w:tentative="1">
+      <w:start w:val="1"/>
+      <w:numFmt w:val="bullet"/>
+      <w:lvlText w:val="o"/>
+      <w:lvlJc w:val="left"/>
+      <w:pPr>
+        <w:ind w:left="6469" w:hanging="360"/>
+      </w:pPr>
+      <w:rPr>
+        <w:rFonts w:ascii="Courier New" w:hAnsi="Courier New" w:cs="Courier New" w:hint="default"/>
+      </w:rPr>
+    </w:lvl>
+    <w:lvl w:ilvl="8" w:tplc="04190005" w:tentative="1">
+      <w:start w:val="1"/>
+      <w:numFmt w:val="bullet"/>
+      <w:lvlText w:val=""/>
+      <w:lvlJc w:val="left"/>
+      <w:pPr>
+        <w:ind w:left="7189" w:hanging="360"/>
+      </w:pPr>
+      <w:rPr>
+        <w:rFonts w:ascii="Wingdings" w:hAnsi="Wingdings" w:hint="default"/>
+      </w:rPr>
     </w:lvl>
   </w:abstractNum>
   <w:num w:numId="1">
@@ -5608,19 +5703,28 @@
     <w:abstractNumId w:val="0"/>
   </w:num>
   <w:num w:numId="3">
-    <w:abstractNumId w:val="3"/>
+    <w:abstractNumId w:val="4"/>
   </w:num>
   <w:num w:numId="4">
     <w:abstractNumId w:val="2"/>
   </w:num>
   <w:num w:numId="5">
-    <w:abstractNumId w:val="4"/>
+    <w:abstractNumId w:val="5"/>
+  </w:num>
+  <w:num w:numId="6">
+    <w:abstractNumId w:val="3"/>
+  </w:num>
+  <w:num w:numId="7">
+    <w:abstractNumId w:val="6"/>
+  </w:num>
+  <w:num w:numId="8">
+    <w:abstractNumId w:val="7"/>
   </w:num>
 </w:numbering>
 </file>
 
 <file path=word/styles.xml><?xml version="1.0" encoding="utf-8"?>
-<w:styles xmlns:mc="http://schemas.openxmlformats.org/markup-compatibility/2006" xmlns:r="http://schemas.openxmlformats.org/officeDocument/2006/relationships" xmlns:w="http://schemas.openxmlformats.org/wordprocessingml/2006/main" xmlns:w14="http://schemas.microsoft.com/office/word/2010/wordml" xmlns:w15="http://schemas.microsoft.com/office/word/2012/wordml" xmlns:w16cex="http://schemas.microsoft.com/office/word/2018/wordml/cex" xmlns:w16cid="http://schemas.microsoft.com/office/word/2016/wordml/cid" xmlns:w16="http://schemas.microsoft.com/office/word/2018/wordml" xmlns:w16sdtdh="http://schemas.microsoft.com/office/word/2020/wordml/sdtdatahash" xmlns:w16se="http://schemas.microsoft.com/office/word/2015/wordml/symex" mc:Ignorable="w14 w15 w16se w16cid w16 w16cex w16sdtdh">
+<w:styles xmlns:mc="http://schemas.openxmlformats.org/markup-compatibility/2006" xmlns:r="http://schemas.openxmlformats.org/officeDocument/2006/relationships" xmlns:w="http://schemas.openxmlformats.org/wordprocessingml/2006/main" xmlns:w14="http://schemas.microsoft.com/office/word/2010/wordml" xmlns:w15="http://schemas.microsoft.com/office/word/2012/wordml" xmlns:w16se="http://schemas.microsoft.com/office/word/2015/wordml/symex" mc:Ignorable="w14 w15 w16se">
   <w:docDefaults>
     <w:rPrDefault>
       <w:rPr>
@@ -5638,7 +5742,7 @@
       </w:pPr>
     </w:pPrDefault>
   </w:docDefaults>
-  <w:latentStyles w:defLockedState="0" w:defUIPriority="99" w:defSemiHidden="0" w:defUnhideWhenUsed="0" w:defQFormat="0" w:count="376">
+  <w:latentStyles w:defLockedState="0" w:defUIPriority="99" w:defSemiHidden="0" w:defUnhideWhenUsed="0" w:defQFormat="0" w:count="371">
     <w:lsdException w:name="Normal" w:uiPriority="0" w:qFormat="1"/>
     <w:lsdException w:name="heading 1" w:uiPriority="0" w:qFormat="1"/>
     <w:lsdException w:name="heading 2" w:semiHidden="1" w:uiPriority="0" w:unhideWhenUsed="1" w:qFormat="1"/>
@@ -6010,13 +6114,8 @@
     <w:lsdException w:name="List Table 5 Dark Accent 6" w:uiPriority="50"/>
     <w:lsdException w:name="List Table 6 Colorful Accent 6" w:uiPriority="51"/>
     <w:lsdException w:name="List Table 7 Colorful Accent 6" w:uiPriority="52"/>
-    <w:lsdException w:name="Mention" w:semiHidden="1" w:unhideWhenUsed="1"/>
-    <w:lsdException w:name="Smart Hyperlink" w:semiHidden="1" w:unhideWhenUsed="1"/>
-    <w:lsdException w:name="Hashtag" w:semiHidden="1" w:unhideWhenUsed="1"/>
-    <w:lsdException w:name="Unresolved Mention" w:semiHidden="1" w:unhideWhenUsed="1"/>
-    <w:lsdException w:name="Smart Link" w:semiHidden="1" w:unhideWhenUsed="1"/>
   </w:latentStyles>
-  <w:style w:type="paragraph" w:default="1" w:styleId="Normal">
+  <w:style w:type="paragraph" w:default="1" w:styleId="a">
     <w:name w:val="Normal"/>
     <w:qFormat/>
     <w:rsid w:val="00097FD2"/>
@@ -6033,11 +6132,11 @@
       <w14:ligatures w14:val="none"/>
     </w:rPr>
   </w:style>
-  <w:style w:type="paragraph" w:styleId="Heading1">
+  <w:style w:type="paragraph" w:styleId="1">
     <w:name w:val="heading 1"/>
-    <w:basedOn w:val="Normal"/>
-    <w:next w:val="Normal"/>
-    <w:link w:val="Heading1Char"/>
+    <w:basedOn w:val="a"/>
+    <w:next w:val="a"/>
+    <w:link w:val="10"/>
     <w:qFormat/>
     <w:rsid w:val="00097FD2"/>
     <w:pPr>
@@ -6053,11 +6152,11 @@
       <w:szCs w:val="32"/>
     </w:rPr>
   </w:style>
-  <w:style w:type="paragraph" w:styleId="Heading2">
+  <w:style w:type="paragraph" w:styleId="2">
     <w:name w:val="heading 2"/>
-    <w:basedOn w:val="Normal"/>
-    <w:next w:val="Normal"/>
-    <w:link w:val="Heading2Char"/>
+    <w:basedOn w:val="a"/>
+    <w:next w:val="a"/>
+    <w:link w:val="20"/>
     <w:unhideWhenUsed/>
     <w:qFormat/>
     <w:rsid w:val="00564B67"/>
@@ -6075,11 +6174,11 @@
       <w:szCs w:val="26"/>
     </w:rPr>
   </w:style>
-  <w:style w:type="paragraph" w:styleId="Heading3">
+  <w:style w:type="paragraph" w:styleId="3">
     <w:name w:val="heading 3"/>
-    <w:basedOn w:val="Normal"/>
-    <w:next w:val="Normal"/>
-    <w:link w:val="Heading3Char"/>
+    <w:basedOn w:val="a"/>
+    <w:next w:val="a"/>
+    <w:link w:val="30"/>
     <w:uiPriority w:val="9"/>
     <w:semiHidden/>
     <w:unhideWhenUsed/>
@@ -6097,13 +6196,13 @@
       <w:sz w:val="24"/>
     </w:rPr>
   </w:style>
-  <w:style w:type="character" w:default="1" w:styleId="DefaultParagraphFont">
+  <w:style w:type="character" w:default="1" w:styleId="a0">
     <w:name w:val="Default Paragraph Font"/>
     <w:uiPriority w:val="1"/>
     <w:semiHidden/>
     <w:unhideWhenUsed/>
   </w:style>
-  <w:style w:type="table" w:default="1" w:styleId="TableNormal">
+  <w:style w:type="table" w:default="1" w:styleId="a1">
     <w:name w:val="Normal Table"/>
     <w:uiPriority w:val="99"/>
     <w:semiHidden/>
@@ -6118,16 +6217,16 @@
       </w:tblCellMar>
     </w:tblPr>
   </w:style>
-  <w:style w:type="numbering" w:default="1" w:styleId="NoList">
+  <w:style w:type="numbering" w:default="1" w:styleId="a2">
     <w:name w:val="No List"/>
     <w:uiPriority w:val="99"/>
     <w:semiHidden/>
     <w:unhideWhenUsed/>
   </w:style>
-  <w:style w:type="character" w:customStyle="1" w:styleId="Heading1Char">
-    <w:name w:val="Heading 1 Char"/>
-    <w:basedOn w:val="DefaultParagraphFont"/>
-    <w:link w:val="Heading1"/>
+  <w:style w:type="character" w:customStyle="1" w:styleId="10">
+    <w:name w:val="Заголовок 1 Знак"/>
+    <w:basedOn w:val="a0"/>
+    <w:link w:val="1"/>
     <w:rsid w:val="00097FD2"/>
     <w:rPr>
       <w:rFonts w:ascii="Times New Roman" w:eastAsiaTheme="majorEastAsia" w:hAnsi="Times New Roman" w:cstheme="majorBidi"/>
@@ -6139,10 +6238,10 @@
       <w14:ligatures w14:val="none"/>
     </w:rPr>
   </w:style>
-  <w:style w:type="character" w:customStyle="1" w:styleId="Heading2Char">
-    <w:name w:val="Heading 2 Char"/>
-    <w:basedOn w:val="DefaultParagraphFont"/>
-    <w:link w:val="Heading2"/>
+  <w:style w:type="character" w:customStyle="1" w:styleId="20">
+    <w:name w:val="Заголовок 2 Знак"/>
+    <w:basedOn w:val="a0"/>
+    <w:link w:val="2"/>
     <w:rsid w:val="00564B67"/>
     <w:rPr>
       <w:rFonts w:ascii="Times New Roman" w:eastAsiaTheme="majorEastAsia" w:hAnsi="Times New Roman" w:cstheme="majorBidi"/>
@@ -6152,11 +6251,11 @@
       <w:lang w:val="ru" w:eastAsia="ru-RU"/>
     </w:rPr>
   </w:style>
-  <w:style w:type="paragraph" w:styleId="Title">
+  <w:style w:type="paragraph" w:styleId="a3">
     <w:name w:val="Title"/>
-    <w:basedOn w:val="Normal"/>
-    <w:next w:val="Normal"/>
-    <w:link w:val="TitleChar"/>
+    <w:basedOn w:val="a"/>
+    <w:next w:val="a"/>
+    <w:link w:val="a4"/>
     <w:qFormat/>
     <w:rsid w:val="000D572C"/>
     <w:pPr>
@@ -6173,10 +6272,10 @@
       <w:szCs w:val="56"/>
     </w:rPr>
   </w:style>
-  <w:style w:type="character" w:customStyle="1" w:styleId="TitleChar">
-    <w:name w:val="Title Char"/>
-    <w:basedOn w:val="DefaultParagraphFont"/>
-    <w:link w:val="Title"/>
+  <w:style w:type="character" w:customStyle="1" w:styleId="a4">
+    <w:name w:val="Заголовок Знак"/>
+    <w:basedOn w:val="a0"/>
+    <w:link w:val="a3"/>
     <w:rsid w:val="000D572C"/>
     <w:rPr>
       <w:rFonts w:ascii="Times New Roman" w:eastAsiaTheme="majorEastAsia" w:hAnsi="Times New Roman" w:cstheme="majorBidi"/>
@@ -6188,10 +6287,10 @@
       <w:lang w:val="ru" w:eastAsia="ru-RU"/>
     </w:rPr>
   </w:style>
-  <w:style w:type="paragraph" w:styleId="TOC1">
+  <w:style w:type="paragraph" w:styleId="11">
     <w:name w:val="toc 1"/>
-    <w:basedOn w:val="Normal"/>
-    <w:next w:val="Normal"/>
+    <w:basedOn w:val="a"/>
+    <w:next w:val="a"/>
     <w:autoRedefine/>
     <w:uiPriority w:val="39"/>
     <w:unhideWhenUsed/>
@@ -6205,10 +6304,10 @@
       <w:sz w:val="36"/>
     </w:rPr>
   </w:style>
-  <w:style w:type="paragraph" w:styleId="TOC2">
+  <w:style w:type="paragraph" w:styleId="21">
     <w:name w:val="toc 2"/>
-    <w:basedOn w:val="Normal"/>
-    <w:next w:val="Normal"/>
+    <w:basedOn w:val="a"/>
+    <w:next w:val="a"/>
     <w:autoRedefine/>
     <w:uiPriority w:val="39"/>
     <w:unhideWhenUsed/>
@@ -6221,9 +6320,9 @@
       <w:sz w:val="32"/>
     </w:rPr>
   </w:style>
-  <w:style w:type="paragraph" w:customStyle="1" w:styleId="a">
+  <w:style w:type="paragraph" w:customStyle="1" w:styleId="a5">
     <w:name w:val="Картинка"/>
-    <w:link w:val="a0"/>
+    <w:link w:val="a6"/>
     <w:qFormat/>
     <w:rsid w:val="0058546A"/>
     <w:pPr>
@@ -6237,10 +6336,10 @@
       <w:lang w:eastAsia="ru-RU"/>
     </w:rPr>
   </w:style>
-  <w:style w:type="character" w:customStyle="1" w:styleId="a0">
+  <w:style w:type="character" w:customStyle="1" w:styleId="a6">
     <w:name w:val="Картинка Знак"/>
-    <w:basedOn w:val="DefaultParagraphFont"/>
-    <w:link w:val="a"/>
+    <w:basedOn w:val="a0"/>
+    <w:link w:val="a5"/>
     <w:rsid w:val="0058546A"/>
     <w:rPr>
       <w:rFonts w:ascii="Times New Roman" w:eastAsia="Times New Roman" w:hAnsi="Times New Roman" w:cs="Times New Roman"/>
@@ -6249,9 +6348,9 @@
       <w:lang w:eastAsia="ru-RU"/>
     </w:rPr>
   </w:style>
-  <w:style w:type="paragraph" w:customStyle="1" w:styleId="a1">
+  <w:style w:type="paragraph" w:customStyle="1" w:styleId="a7">
     <w:name w:val="Обычный без отступа"/>
-    <w:link w:val="a2"/>
+    <w:link w:val="a8"/>
     <w:qFormat/>
     <w:rsid w:val="00464254"/>
     <w:pPr>
@@ -6264,10 +6363,10 @@
       <w:lang w:eastAsia="ru-RU"/>
     </w:rPr>
   </w:style>
-  <w:style w:type="character" w:customStyle="1" w:styleId="a2">
+  <w:style w:type="character" w:customStyle="1" w:styleId="a8">
     <w:name w:val="Обычный без отступа Знак"/>
-    <w:basedOn w:val="DefaultParagraphFont"/>
-    <w:link w:val="a1"/>
+    <w:basedOn w:val="a0"/>
+    <w:link w:val="a7"/>
     <w:rsid w:val="00464254"/>
     <w:rPr>
       <w:rFonts w:ascii="Times New Roman" w:hAnsi="Times New Roman" w:cs="Times New Roman"/>
@@ -6276,10 +6375,10 @@
       <w:lang w:eastAsia="ru-RU"/>
     </w:rPr>
   </w:style>
-  <w:style w:type="character" w:customStyle="1" w:styleId="Heading3Char">
-    <w:name w:val="Heading 3 Char"/>
-    <w:basedOn w:val="DefaultParagraphFont"/>
-    <w:link w:val="Heading3"/>
+  <w:style w:type="character" w:customStyle="1" w:styleId="30">
+    <w:name w:val="Заголовок 3 Знак"/>
+    <w:basedOn w:val="a0"/>
+    <w:link w:val="3"/>
     <w:uiPriority w:val="9"/>
     <w:semiHidden/>
     <w:rsid w:val="00A1749A"/>
@@ -6290,10 +6389,10 @@
       <w:szCs w:val="24"/>
     </w:rPr>
   </w:style>
-  <w:style w:type="paragraph" w:styleId="TOC3">
+  <w:style w:type="paragraph" w:styleId="31">
     <w:name w:val="toc 3"/>
-    <w:basedOn w:val="Normal"/>
-    <w:next w:val="Normal"/>
+    <w:basedOn w:val="a"/>
+    <w:next w:val="a"/>
     <w:autoRedefine/>
     <w:uiPriority w:val="39"/>
     <w:unhideWhenUsed/>
@@ -6303,10 +6402,10 @@
       <w:ind w:left="561" w:firstLine="0"/>
     </w:pPr>
   </w:style>
-  <w:style w:type="paragraph" w:customStyle="1" w:styleId="a3">
+  <w:style w:type="paragraph" w:customStyle="1" w:styleId="a9">
     <w:name w:val="Табличный"/>
-    <w:basedOn w:val="Normal"/>
-    <w:link w:val="a4"/>
+    <w:basedOn w:val="a"/>
+    <w:link w:val="aa"/>
     <w:qFormat/>
     <w:rsid w:val="00F85910"/>
     <w:pPr>
@@ -6318,18 +6417,18 @@
       <w:sz w:val="22"/>
     </w:rPr>
   </w:style>
-  <w:style w:type="character" w:customStyle="1" w:styleId="a4">
+  <w:style w:type="character" w:customStyle="1" w:styleId="aa">
     <w:name w:val="Табличный Знак"/>
-    <w:basedOn w:val="DefaultParagraphFont"/>
-    <w:link w:val="a3"/>
+    <w:basedOn w:val="a0"/>
+    <w:link w:val="a9"/>
     <w:rsid w:val="00F85910"/>
     <w:rPr>
       <w:rFonts w:ascii="Times New Roman" w:hAnsi="Times New Roman"/>
     </w:rPr>
   </w:style>
-  <w:style w:type="paragraph" w:styleId="ListParagraph">
+  <w:style w:type="paragraph" w:styleId="ab">
     <w:name w:val="List Paragraph"/>
-    <w:basedOn w:val="Normal"/>
+    <w:basedOn w:val="a"/>
     <w:uiPriority w:val="34"/>
     <w:qFormat/>
     <w:rsid w:val="00015E98"/>
@@ -6338,9 +6437,9 @@
       <w:contextualSpacing/>
     </w:pPr>
   </w:style>
-  <w:style w:type="table" w:styleId="TableGrid">
+  <w:style w:type="table" w:styleId="ac">
     <w:name w:val="Table Grid"/>
-    <w:basedOn w:val="TableNormal"/>
+    <w:basedOn w:val="a1"/>
     <w:uiPriority w:val="39"/>
     <w:rsid w:val="00FE76AD"/>
     <w:pPr>
@@ -6357,10 +6456,10 @@
       </w:tblBorders>
     </w:tblPr>
   </w:style>
-  <w:style w:type="paragraph" w:styleId="FootnoteText">
+  <w:style w:type="paragraph" w:styleId="ad">
     <w:name w:val="footnote text"/>
-    <w:basedOn w:val="Normal"/>
-    <w:link w:val="FootnoteTextChar"/>
+    <w:basedOn w:val="a"/>
+    <w:link w:val="ae"/>
     <w:uiPriority w:val="99"/>
     <w:semiHidden/>
     <w:unhideWhenUsed/>
@@ -6373,10 +6472,10 @@
       <w:szCs w:val="20"/>
     </w:rPr>
   </w:style>
-  <w:style w:type="character" w:customStyle="1" w:styleId="FootnoteTextChar">
-    <w:name w:val="Footnote Text Char"/>
-    <w:basedOn w:val="DefaultParagraphFont"/>
-    <w:link w:val="FootnoteText"/>
+  <w:style w:type="character" w:customStyle="1" w:styleId="ae">
+    <w:name w:val="Текст сноски Знак"/>
+    <w:basedOn w:val="a0"/>
+    <w:link w:val="ad"/>
     <w:uiPriority w:val="99"/>
     <w:semiHidden/>
     <w:rsid w:val="00DB6472"/>
@@ -6389,9 +6488,9 @@
       <w14:ligatures w14:val="none"/>
     </w:rPr>
   </w:style>
-  <w:style w:type="character" w:styleId="FootnoteReference">
+  <w:style w:type="character" w:styleId="af">
     <w:name w:val="footnote reference"/>
-    <w:basedOn w:val="DefaultParagraphFont"/>
+    <w:basedOn w:val="a0"/>
     <w:uiPriority w:val="99"/>
     <w:semiHidden/>
     <w:unhideWhenUsed/>
@@ -6400,10 +6499,10 @@
       <w:vertAlign w:val="superscript"/>
     </w:rPr>
   </w:style>
-  <w:style w:type="paragraph" w:styleId="Header">
+  <w:style w:type="paragraph" w:styleId="af0">
     <w:name w:val="header"/>
-    <w:basedOn w:val="Normal"/>
-    <w:link w:val="HeaderChar"/>
+    <w:basedOn w:val="a"/>
+    <w:link w:val="af1"/>
     <w:uiPriority w:val="99"/>
     <w:unhideWhenUsed/>
     <w:rsid w:val="0038689F"/>
@@ -6415,10 +6514,10 @@
       <w:spacing w:before="0" w:after="0" w:line="240" w:lineRule="auto"/>
     </w:pPr>
   </w:style>
-  <w:style w:type="character" w:customStyle="1" w:styleId="HeaderChar">
-    <w:name w:val="Header Char"/>
-    <w:basedOn w:val="DefaultParagraphFont"/>
-    <w:link w:val="Header"/>
+  <w:style w:type="character" w:customStyle="1" w:styleId="af1">
+    <w:name w:val="Верхний колонтитул Знак"/>
+    <w:basedOn w:val="a0"/>
+    <w:link w:val="af0"/>
     <w:uiPriority w:val="99"/>
     <w:rsid w:val="0038689F"/>
     <w:rPr>
@@ -6429,10 +6528,10 @@
       <w14:ligatures w14:val="none"/>
     </w:rPr>
   </w:style>
-  <w:style w:type="paragraph" w:styleId="Footer">
+  <w:style w:type="paragraph" w:styleId="af2">
     <w:name w:val="footer"/>
-    <w:basedOn w:val="Normal"/>
-    <w:link w:val="FooterChar"/>
+    <w:basedOn w:val="a"/>
+    <w:link w:val="af3"/>
     <w:uiPriority w:val="99"/>
     <w:unhideWhenUsed/>
     <w:rsid w:val="0038689F"/>
@@ -6444,10 +6543,10 @@
       <w:spacing w:before="0" w:after="0" w:line="240" w:lineRule="auto"/>
     </w:pPr>
   </w:style>
-  <w:style w:type="character" w:customStyle="1" w:styleId="FooterChar">
-    <w:name w:val="Footer Char"/>
-    <w:basedOn w:val="DefaultParagraphFont"/>
-    <w:link w:val="Footer"/>
+  <w:style w:type="character" w:customStyle="1" w:styleId="af3">
+    <w:name w:val="Нижний колонтитул Знак"/>
+    <w:basedOn w:val="a0"/>
+    <w:link w:val="af2"/>
     <w:uiPriority w:val="99"/>
     <w:rsid w:val="0038689F"/>
     <w:rPr>
@@ -6458,9 +6557,9 @@
       <w14:ligatures w14:val="none"/>
     </w:rPr>
   </w:style>
-  <w:style w:type="character" w:styleId="PlaceholderText">
+  <w:style w:type="character" w:styleId="af4">
     <w:name w:val="Placeholder Text"/>
-    <w:basedOn w:val="DefaultParagraphFont"/>
+    <w:basedOn w:val="a0"/>
     <w:uiPriority w:val="99"/>
     <w:semiHidden/>
     <w:rsid w:val="00961258"/>
@@ -6771,7 +6870,7 @@
 </file>
 
 <file path=customXml/itemProps1.xml><?xml version="1.0" encoding="utf-8"?>
-<ds:datastoreItem xmlns:ds="http://schemas.openxmlformats.org/officeDocument/2006/customXml" ds:itemID="{05433AE1-67A0-4336-A37B-358F34978156}">
+<ds:datastoreItem xmlns:ds="http://schemas.openxmlformats.org/officeDocument/2006/customXml" ds:itemID="{D7051247-2F61-4DC3-B455-A85E6BC20BB6}">
   <ds:schemaRefs>
     <ds:schemaRef ds:uri="http://schemas.openxmlformats.org/officeDocument/2006/bibliography"/>
   </ds:schemaRefs>

</xml_diff>